<commit_message>
pdf of report and formatting
</commit_message>
<xml_diff>
--- a/EECS678_quash_report.docx
+++ b/EECS678_quash_report.docx
@@ -1,6 +1,6 @@
 
 <file path=word/document.xml><?xml version="1.0" encoding="utf-8"?>
-<w:document xmlns:wpc="http://schemas.microsoft.com/office/word/2010/wordprocessingCanvas" xmlns:mc="http://schemas.openxmlformats.org/markup-compatibility/2006" xmlns:o="urn:schemas-microsoft-com:office:office" xmlns:r="http://schemas.openxmlformats.org/officeDocument/2006/relationships" xmlns:m="http://schemas.openxmlformats.org/officeDocument/2006/math" xmlns:v="urn:schemas-microsoft-com:vml" xmlns:wp14="http://schemas.microsoft.com/office/word/2010/wordprocessingDrawing" xmlns:wp="http://schemas.openxmlformats.org/drawingml/2006/wordprocessingDrawing" xmlns:w10="urn:schemas-microsoft-com:office:word" xmlns:w="http://schemas.openxmlformats.org/wordprocessingml/2006/main" xmlns:w14="http://schemas.microsoft.com/office/word/2010/wordml" xmlns:w15="http://schemas.microsoft.com/office/word/2012/wordml" xmlns:wpg="http://schemas.microsoft.com/office/word/2010/wordprocessingGroup" xmlns:wpi="http://schemas.microsoft.com/office/word/2010/wordprocessingInk" xmlns:wne="http://schemas.microsoft.com/office/word/2006/wordml" xmlns:wps="http://schemas.microsoft.com/office/word/2010/wordprocessingShape" mc:Ignorable="w14 w15 wp14">
+<w:document xmlns:wpc="http://schemas.microsoft.com/office/word/2010/wordprocessingCanvas" xmlns:mo="http://schemas.microsoft.com/office/mac/office/2008/main" xmlns:mc="http://schemas.openxmlformats.org/markup-compatibility/2006" xmlns:mv="urn:schemas-microsoft-com:mac:vml" xmlns:o="urn:schemas-microsoft-com:office:office" xmlns:r="http://schemas.openxmlformats.org/officeDocument/2006/relationships" xmlns:m="http://schemas.openxmlformats.org/officeDocument/2006/math" xmlns:v="urn:schemas-microsoft-com:vml" xmlns:wp14="http://schemas.microsoft.com/office/word/2010/wordprocessingDrawing" xmlns:wp="http://schemas.openxmlformats.org/drawingml/2006/wordprocessingDrawing" xmlns:w10="urn:schemas-microsoft-com:office:word" xmlns:w="http://schemas.openxmlformats.org/wordprocessingml/2006/main" xmlns:w14="http://schemas.microsoft.com/office/word/2010/wordml" xmlns:wpg="http://schemas.microsoft.com/office/word/2010/wordprocessingGroup" xmlns:wpi="http://schemas.microsoft.com/office/word/2010/wordprocessingInk" xmlns:wne="http://schemas.microsoft.com/office/word/2006/wordml" xmlns:wps="http://schemas.microsoft.com/office/word/2010/wordprocessingShape" mc:Ignorable="w14 wp14">
   <w:body>
     <w:p>
       <w:pPr>
@@ -14,15 +14,7 @@
         </w:rPr>
       </w:pPr>
       <w:r>
-        <w:t xml:space="preserve">Sean </w:t>
-      </w:r>
-      <w:proofErr w:type="spellStart"/>
-      <w:r>
-        <w:t>Boeck</w:t>
-      </w:r>
-      <w:proofErr w:type="spellEnd"/>
-      <w:r>
-        <w:t>, David Gier EECS 678</w:t>
+        <w:t>Sean Boeck, David Gier EECS 678</w:t>
       </w:r>
     </w:p>
     <w:p>
@@ -160,18 +152,15 @@
           <w:rFonts w:ascii="Symbol" w:hAnsi="Symbol" w:cs="Symbol"/>
         </w:rPr>
       </w:pPr>
-      <w:r>
-        <w:t> -</w:t>
-      </w:r>
-      <w:r>
-        <w:rPr>
-          <w:rFonts w:ascii="Courier New" w:hAnsi="Courier New" w:cs="Courier New"/>
-        </w:rPr>
-        <w:t xml:space="preserve">o </w:t>
-      </w:r>
-      <w:r>
-        <w:t>Executables can be run by typing in the name of the executable.  The user can give the absolute path (</w:t>
+      <w:bookmarkStart w:id="0" w:name="_GoBack"/>
+      <w:bookmarkEnd w:id="0"/>
+      <w:proofErr w:type="gramStart"/>
+      <w:r>
+        <w:t>Executables can be run by typing in the name of the executable</w:t>
+      </w:r>
+      <w:proofErr w:type="gramEnd"/>
+      <w:r>
+        <w:t>.  The user can give the absolute path (</w:t>
       </w:r>
       <w:proofErr w:type="gramStart"/>
       <w:r>
@@ -232,6 +221,59 @@
     <w:p>
       <w:pPr>
         <w:widowControl w:val="0"/>
+        <w:tabs>
+          <w:tab w:val="left" w:pos="220"/>
+          <w:tab w:val="left" w:pos="720"/>
+        </w:tabs>
+        <w:autoSpaceDE w:val="0"/>
+        <w:autoSpaceDN w:val="0"/>
+        <w:adjustRightInd w:val="0"/>
+        <w:spacing w:after="320"/>
+        <w:ind w:left="720"/>
+        <w:rPr>
+          <w:rFonts w:ascii="Symbol" w:hAnsi="Symbol" w:cs="Symbol"/>
+        </w:rPr>
+      </w:pPr>
+      <w:r>
+        <w:t xml:space="preserve">The first argument to miss the pre-built commands is taken to be an executable. Any others are taken to be arguments for the executable if they too are not pre-built commands. </w:t>
+      </w:r>
+    </w:p>
+    <w:p>
+      <w:pPr>
+        <w:widowControl w:val="0"/>
+        <w:numPr>
+          <w:ilvl w:val="0"/>
+          <w:numId w:val="2"/>
+        </w:numPr>
+        <w:tabs>
+          <w:tab w:val="left" w:pos="220"/>
+          <w:tab w:val="left" w:pos="720"/>
+        </w:tabs>
+        <w:autoSpaceDE w:val="0"/>
+        <w:autoSpaceDN w:val="0"/>
+        <w:adjustRightInd w:val="0"/>
+        <w:spacing w:after="320"/>
+        <w:ind w:hanging="720"/>
+        <w:rPr>
+          <w:rFonts w:ascii="Symbol" w:hAnsi="Symbol" w:cs="Symbol"/>
+        </w:rPr>
+      </w:pPr>
+      <w:r>
+        <w:t>‘</w:t>
+      </w:r>
+      <w:proofErr w:type="gramStart"/>
+      <w:r>
+        <w:t>set’</w:t>
+      </w:r>
+      <w:proofErr w:type="gramEnd"/>
+      <w:r>
+        <w:t xml:space="preserve"> for HOME and PATH work properly (5) +</w:t>
+      </w:r>
+    </w:p>
+    <w:p>
+      <w:pPr>
+        <w:widowControl w:val="0"/>
         <w:numPr>
           <w:ilvl w:val="1"/>
           <w:numId w:val="2"/>
@@ -249,22 +291,28 @@
           <w:rFonts w:ascii="Symbol" w:hAnsi="Symbol" w:cs="Symbol"/>
         </w:rPr>
       </w:pPr>
-      <w:proofErr w:type="gramStart"/>
-      <w:r>
-        <w:rPr>
-          <w:rFonts w:ascii="Courier New" w:hAnsi="Courier New" w:cs="Courier New"/>
-        </w:rPr>
-        <w:t>o</w:t>
-      </w:r>
-      <w:proofErr w:type="gramEnd"/>
-      <w:r>
-        <w:rPr>
-          <w:rFonts w:ascii="Courier New" w:hAnsi="Courier New" w:cs="Courier New"/>
-        </w:rPr>
+      <w:r>
+        <w:t xml:space="preserve">Set works by </w:t>
+      </w:r>
+      <w:r>
+        <w:t xml:space="preserve">finding the current working directory and appending the desired path to that path to make all paths in HOME/PATH absolute.  Once the absolute path is gathered into a string, quash uses </w:t>
+      </w:r>
+      <w:r>
+        <w:t>the system call ‘</w:t>
+      </w:r>
+      <w:proofErr w:type="spellStart"/>
+      <w:r>
+        <w:t>setenv</w:t>
+      </w:r>
+      <w:proofErr w:type="spellEnd"/>
+      <w:r>
+        <w:t xml:space="preserve">’ </w:t>
+      </w:r>
+      <w:r>
+        <w:t>to set the environment variables.  Only one HOME can exist, so setting it overrides the previous HOME.  Multiple locations can exist in PATH, so setting PATH appends the new path to the end of the PATH environment variable.</w:t>
+      </w:r>
+      <w:r>
         <w:t xml:space="preserve"> </w:t>
-      </w:r>
-      <w:r>
-        <w:t xml:space="preserve">The first argument to miss the pre-built commands is taken to be an executable. Any others are taken to be arguments for the executable if they too are not pre-built commands. </w:t>
       </w:r>
     </w:p>
     <w:p>
@@ -288,8 +336,10 @@
         </w:rPr>
       </w:pPr>
       <w:r>
-        <w:t>‘set’ for HOME and PATH work properly (5) -</w:t>
+        <w:t>‘exi</w:t>
+      </w:r>
+      <w:r>
+        <w:t>t’ and ‘quit’ work properly (5)</w:t>
       </w:r>
     </w:p>
     <w:p>
@@ -312,42 +362,45 @@
           <w:rFonts w:ascii="Symbol" w:hAnsi="Symbol" w:cs="Symbol"/>
         </w:rPr>
       </w:pPr>
+      <w:r>
+        <w:t>‘</w:t>
+      </w:r>
       <w:proofErr w:type="gramStart"/>
       <w:r>
-        <w:rPr>
-          <w:rFonts w:ascii="Courier New" w:hAnsi="Courier New" w:cs="Courier New"/>
-        </w:rPr>
-        <w:t>o</w:t>
+        <w:t>exit’</w:t>
       </w:r>
       <w:proofErr w:type="gramEnd"/>
       <w:r>
-        <w:rPr>
-          <w:rFonts w:ascii="Courier New" w:hAnsi="Courier New" w:cs="Courier New"/>
-        </w:rPr>
-        <w:t xml:space="preserve"> </w:t>
-      </w:r>
-      <w:r>
-        <w:t xml:space="preserve">Set works by </w:t>
-      </w:r>
-      <w:r>
-        <w:t xml:space="preserve">finding the current working directory and appending the desired path to that path to make all paths in HOME/PATH absolute.  Once the absolute path is gathered into a string, quash uses </w:t>
-      </w:r>
-      <w:r>
-        <w:t>the system call ‘</w:t>
+        <w:t xml:space="preserve"> and ‘quit’ are pre-built commands that set </w:t>
+      </w:r>
+      <w:r>
+        <w:t xml:space="preserve">a variable called </w:t>
       </w:r>
       <w:proofErr w:type="spellStart"/>
       <w:r>
-        <w:t>setenv</w:t>
+        <w:t>exitbit</w:t>
       </w:r>
       <w:proofErr w:type="spellEnd"/>
       <w:r>
-        <w:t xml:space="preserve">’ </w:t>
-      </w:r>
-      <w:r>
-        <w:t>to set the environment variables.  Only one HOME can exist, so setting it overrides the previous HOME.  Multiple locations can exist in PATH, so setting PATH appends the new path to the end of the PATH environment variable.</w:t>
-      </w:r>
-      <w:r>
-        <w:t xml:space="preserve"> </w:t>
+        <w:t xml:space="preserve"> to 1. </w:t>
+      </w:r>
+      <w:r>
+        <w:t xml:space="preserve"> Having the </w:t>
+      </w:r>
+      <w:proofErr w:type="spellStart"/>
+      <w:r>
+        <w:t>exitbit</w:t>
+      </w:r>
+      <w:proofErr w:type="spellEnd"/>
+      <w:r>
+        <w:t xml:space="preserve"> set to 1 allows the program to exit the while loop that continually prompts the user for input and </w:t>
+      </w:r>
+      <w:r>
+        <w:t xml:space="preserve">finish the execution of ‘main.’  Earlier we were having problems where ‘exit’ and ‘quit’ only left the current processes </w:t>
+      </w:r>
+      <w:r>
+        <w:lastRenderedPageBreak/>
+        <w:t>rather than the entire program.  Now we make sure that every process closes when it should.  There will be no foreground processes running alongside the process implementing ‘exit’ or ‘quit,’ so this process exiting ends the program.  Background processes can continue to run, however.</w:t>
       </w:r>
     </w:p>
     <w:p>
@@ -371,10 +424,8 @@
         </w:rPr>
       </w:pPr>
       <w:r>
-        <w:t>‘exi</w:t>
-      </w:r>
-      <w:r>
-        <w:t>t’ and ‘quit’ work properly (5)</w:t>
+        <w:t>‘cd’ (with and without arguments) works properly (5) +</w:t>
       </w:r>
     </w:p>
     <w:p>
@@ -397,51 +448,46 @@
           <w:rFonts w:ascii="Symbol" w:hAnsi="Symbol" w:cs="Symbol"/>
         </w:rPr>
       </w:pPr>
+      <w:r>
+        <w:t>’</w:t>
+      </w:r>
       <w:proofErr w:type="gramStart"/>
       <w:r>
-        <w:rPr>
-          <w:rFonts w:ascii="Courier New" w:hAnsi="Courier New" w:cs="Courier New"/>
-        </w:rPr>
-        <w:t>o</w:t>
+        <w:t>cd’</w:t>
       </w:r>
       <w:proofErr w:type="gramEnd"/>
       <w:r>
-        <w:rPr>
-          <w:rFonts w:ascii="Courier New" w:hAnsi="Courier New" w:cs="Courier New"/>
-        </w:rPr>
+        <w:t xml:space="preserve"> uses</w:t>
+      </w:r>
+      <w:r>
+        <w:t xml:space="preserve"> the system call </w:t>
+      </w:r>
+      <w:proofErr w:type="spellStart"/>
+      <w:r>
+        <w:t>chdir</w:t>
+      </w:r>
+      <w:proofErr w:type="spellEnd"/>
+      <w:r>
+        <w:t xml:space="preserve">() to change the directory. </w:t>
+      </w:r>
+      <w:r>
+        <w:t xml:space="preserve">With no arguments, it uses </w:t>
+      </w:r>
+      <w:proofErr w:type="spellStart"/>
+      <w:proofErr w:type="gramStart"/>
+      <w:r>
+        <w:t>getenv</w:t>
+      </w:r>
+      <w:proofErr w:type="spellEnd"/>
+      <w:r>
+        <w:t>(</w:t>
+      </w:r>
+      <w:proofErr w:type="gramEnd"/>
+      <w:r>
+        <w:t>) on the HOME environment variable and changes the directory to HOME.  With arguments it changes the directory to the given path.  If the directory does not exist or changing directories fails for another reason, quash prints an error.</w:t>
+      </w:r>
+      <w:r>
         <w:t xml:space="preserve"> </w:t>
-      </w:r>
-      <w:r>
-        <w:t xml:space="preserve">‘exit’ and ‘quit’ are pre-built commands that set </w:t>
-      </w:r>
-      <w:r>
-        <w:t xml:space="preserve">a variable called </w:t>
-      </w:r>
-      <w:proofErr w:type="spellStart"/>
-      <w:r>
-        <w:t>exitbit</w:t>
-      </w:r>
-      <w:proofErr w:type="spellEnd"/>
-      <w:r>
-        <w:t xml:space="preserve"> to 1. </w:t>
-      </w:r>
-      <w:r>
-        <w:t xml:space="preserve"> Having the </w:t>
-      </w:r>
-      <w:proofErr w:type="spellStart"/>
-      <w:r>
-        <w:t>exitbit</w:t>
-      </w:r>
-      <w:proofErr w:type="spellEnd"/>
-      <w:r>
-        <w:t xml:space="preserve"> set to 1 allows the program to exit the while loop that continually prompts the user for input and </w:t>
-      </w:r>
-      <w:r>
-        <w:t xml:space="preserve">finish the execution of ‘main.’  Earlier </w:t>
-      </w:r>
-      <w:r>
-        <w:lastRenderedPageBreak/>
-        <w:t>we were having problems where ‘exit’ and ‘quit’ only left the current processes rather than the entire program.  Now we make sure that every process closes when it should.  There will be no foreground processes running alongside the process implementing ‘exit’ or ‘quit,’ so this process exiting ends the program.  Background processes can continue to run, however.</w:t>
       </w:r>
     </w:p>
     <w:p>
@@ -465,7 +511,13 @@
         </w:rPr>
       </w:pPr>
       <w:r>
-        <w:t>‘cd’ (with and without arguments) works properly (5) +        <w:t xml:space="preserve">PATH works properly. Give error messages when the executable is not found (10) </w:t>
+      </w:r>
+      <w:r>
+        <w:rPr>
+          <w:rFonts w:ascii="Symbol" w:hAnsi="Symbol" w:cs="Symbol"/>
+        </w:rPr>
+        <w:t>  </w:t>
       </w:r>
     </w:p>
@@ -489,36 +541,27 @@
           <w:rFonts w:ascii="Symbol" w:hAnsi="Symbol" w:cs="Symbol"/>
         </w:rPr>
       </w:pPr>
+      <w:r>
+        <w:t xml:space="preserve">When a command is executed, it </w:t>
+      </w:r>
+      <w:r>
+        <w:t xml:space="preserve">first checks to see if that executable is in the current directory using the </w:t>
+      </w:r>
       <w:proofErr w:type="gramStart"/>
       <w:r>
-        <w:rPr>
-          <w:rFonts w:ascii="Courier New" w:hAnsi="Courier New" w:cs="Courier New"/>
-        </w:rPr>
-        <w:t>o</w:t>
+        <w:t>access(</w:t>
       </w:r>
       <w:proofErr w:type="gramEnd"/>
       <w:r>
-        <w:rPr>
-          <w:rFonts w:ascii="Courier New" w:hAnsi="Courier New" w:cs="Courier New"/>
-        </w:rPr>
-        <w:t xml:space="preserve"> </w:t>
-      </w:r>
-      <w:r>
-        <w:t>’cd’ uses</w:t>
-      </w:r>
-      <w:r>
-        <w:t xml:space="preserve"> the system call </w:t>
+        <w:t xml:space="preserve">) function from </w:t>
       </w:r>
       <w:proofErr w:type="spellStart"/>
       <w:r>
-        <w:t>chdir</w:t>
+        <w:t>unistd.h</w:t>
       </w:r>
       <w:proofErr w:type="spellEnd"/>
       <w:r>
-        <w:t xml:space="preserve">() to change the directory. </w:t>
-      </w:r>
-      <w:r>
-        <w:t xml:space="preserve">With no arguments, it uses </w:t>
+        <w:t xml:space="preserve">.  If not, it uses </w:t>
       </w:r>
       <w:proofErr w:type="spellStart"/>
       <w:proofErr w:type="gramStart"/>
@@ -531,7 +574,10 @@
       </w:r>
       <w:proofErr w:type="gramEnd"/>
       <w:r>
-        <w:t>) on the HOME environment variable and changes the directory to HOME.  With arguments it changes the directory to the given path.  If the directory does not exist or changing directories fails for another reason, quash prints an error.</w:t>
+        <w:t xml:space="preserve">PATH) and splits PATH on colons to search all directories within PATH.  </w:t>
+      </w:r>
+      <w:r>
+        <w:t>If it is not in any of these places, it produces an error message.</w:t>
       </w:r>
       <w:r>
         <w:t xml:space="preserve"> </w:t>
@@ -558,14 +604,7 @@
         </w:rPr>
       </w:pPr>
       <w:r>
-        <w:t xml:space="preserve">PATH works properly. Give error messages when the executable is not found (10) </w:t>
-      </w:r>
-      <w:r>
-        <w:rPr>
-          <w:rFonts w:ascii="Symbol" w:hAnsi="Symbol" w:cs="Symbol"/>
-        </w:rPr>
-        <w:t> -</w:t>
+        <w:t xml:space="preserve">Child processes inherit the environment (5) </w:t>
       </w:r>
     </w:p>
     <w:p>
@@ -588,38 +627,24 @@
           <w:rFonts w:ascii="Symbol" w:hAnsi="Symbol" w:cs="Symbol"/>
         </w:rPr>
       </w:pPr>
+      <w:r>
+        <w:t xml:space="preserve">Every child process that is produced in order to run a particular executable in the foreground or background inherits the environment variables that exist in the main program.  This is done using </w:t>
+      </w:r>
       <w:proofErr w:type="gramStart"/>
       <w:r>
-        <w:rPr>
-          <w:rFonts w:ascii="Courier New" w:hAnsi="Courier New" w:cs="Courier New"/>
-        </w:rPr>
-        <w:t>o</w:t>
+        <w:t>fork(</w:t>
       </w:r>
       <w:proofErr w:type="gramEnd"/>
       <w:r>
-        <w:rPr>
-          <w:rFonts w:ascii="Courier New" w:hAnsi="Courier New" w:cs="Courier New"/>
-        </w:rPr>
-        <w:t xml:space="preserve"> </w:t>
-      </w:r>
-      <w:r>
-        <w:t xml:space="preserve">When a command is executed, it </w:t>
-      </w:r>
-      <w:r>
-        <w:t xml:space="preserve">first checks to see if that executable is in the current directory using the access() function from </w:t>
-      </w:r>
-      <w:proofErr w:type="spellStart"/>
-      <w:r>
-        <w:t>unistd.h</w:t>
-      </w:r>
-      <w:proofErr w:type="spellEnd"/>
-      <w:r>
-        <w:t xml:space="preserve">.  If not, it uses </w:t>
+        <w:t>) to create a child process that the parent waits for it to execute (if it is run in the foreground).</w:t>
+      </w:r>
+      <w:r>
+        <w:t xml:space="preserve">  The command </w:t>
       </w:r>
       <w:proofErr w:type="spellStart"/>
       <w:proofErr w:type="gramStart"/>
       <w:r>
-        <w:t>getenv</w:t>
+        <w:t>execvpe</w:t>
       </w:r>
       <w:proofErr w:type="spellEnd"/>
       <w:r>
@@ -627,13 +652,7 @@
       </w:r>
       <w:proofErr w:type="gramEnd"/>
       <w:r>
-        <w:t xml:space="preserve">PATH) and splits PATH on colons to search all directories within PATH.  </w:t>
-      </w:r>
-      <w:r>
-        <w:t>If it is not in any of these places, it produces an error message.</w:t>
-      </w:r>
-      <w:r>
-        <w:t xml:space="preserve"> </w:t>
+        <w:t>) ensures that the environment is passed and used with execution of different programs.</w:t>
       </w:r>
     </w:p>
     <w:p>
@@ -657,7 +676,7 @@
         </w:rPr>
       </w:pPr>
       <w:r>
-        <w:t xml:space="preserve">Child processes inherit the environment (5) </w:t>
+        <w:t xml:space="preserve">Allow background/foreground execution (including the jobs command) (10) </w:t>
       </w:r>
     </w:p>
     <w:p>
@@ -680,49 +699,27 @@
           <w:rFonts w:ascii="Symbol" w:hAnsi="Symbol" w:cs="Symbol"/>
         </w:rPr>
       </w:pPr>
-      <w:proofErr w:type="gramStart"/>
-      <w:r>
-        <w:rPr>
-          <w:rFonts w:ascii="Courier New" w:hAnsi="Courier New" w:cs="Courier New"/>
-        </w:rPr>
-        <w:t>o</w:t>
-      </w:r>
-      <w:proofErr w:type="gramEnd"/>
-      <w:r>
-        <w:rPr>
-          <w:rFonts w:ascii="Courier New" w:hAnsi="Courier New" w:cs="Courier New"/>
-        </w:rPr>
-        <w:t xml:space="preserve"> </w:t>
-      </w:r>
-      <w:r>
-        <w:t xml:space="preserve">Every child process that is produced in order to run a particular executable in the foreground or background inherits the environment variables that exist in the main program.  This is done using </w:t>
-      </w:r>
-      <w:proofErr w:type="gramStart"/>
-      <w:r>
-        <w:t>fork(</w:t>
-      </w:r>
-      <w:proofErr w:type="gramEnd"/>
-      <w:r>
-        <w:t>) to create a child process that the parent waits for it to execute (if it is run in the foreground).</w:t>
-      </w:r>
-      <w:r>
-        <w:t xml:space="preserve">  The command </w:t>
-      </w:r>
-      <w:proofErr w:type="spellStart"/>
-      <w:proofErr w:type="gramStart"/>
-      <w:r>
-        <w:t>execvpe</w:t>
-      </w:r>
-      <w:proofErr w:type="spellEnd"/>
-      <w:r>
-        <w:t>(</w:t>
-      </w:r>
-      <w:proofErr w:type="gramEnd"/>
-      <w:r>
-        <w:t>) ensures that the environment is passed and used with execution of different programs.</w:t>
-      </w:r>
-      <w:bookmarkStart w:id="0" w:name="_GoBack"/>
-      <w:bookmarkEnd w:id="0"/>
+      <w:r>
+        <w:t xml:space="preserve">Background execution is done using ‘&amp;’.  For foreground execution, </w:t>
+      </w:r>
+      <w:r>
+        <w:t>the parent process wait</w:t>
+      </w:r>
+      <w:r>
+        <w:t>s,</w:t>
+      </w:r>
+      <w:r>
+        <w:t xml:space="preserve"> but </w:t>
+      </w:r>
+      <w:r>
+        <w:t xml:space="preserve">for background execution, the parent process does not.  Instead it adds it to a list of running background processes so that it can be </w:t>
+      </w:r>
+      <w:r>
+        <w:t xml:space="preserve">listed when ‘jobs’ is called. </w:t>
+      </w:r>
+      <w:r>
+        <w:t xml:space="preserve"> All jobs are child processes that are overseen by these parent forks. </w:t>
+      </w:r>
     </w:p>
     <w:p>
       <w:pPr>
@@ -745,7 +742,7 @@
         </w:rPr>
       </w:pPr>
       <w:r>
-        <w:t xml:space="preserve">Allow background/foreground execution (including the jobs command) (10) </w:t>
+        <w:t xml:space="preserve">Printing/reporting of background processes, (including the jobs command) (10) </w:t>
       </w:r>
     </w:p>
     <w:p>
@@ -768,100 +765,6 @@
           <w:rFonts w:ascii="Symbol" w:hAnsi="Symbol" w:cs="Symbol"/>
         </w:rPr>
       </w:pPr>
-      <w:proofErr w:type="gramStart"/>
-      <w:r>
-        <w:rPr>
-          <w:rFonts w:ascii="Courier New" w:hAnsi="Courier New" w:cs="Courier New"/>
-        </w:rPr>
-        <w:t>o</w:t>
-      </w:r>
-      <w:proofErr w:type="gramEnd"/>
-      <w:r>
-        <w:rPr>
-          <w:rFonts w:ascii="Courier New" w:hAnsi="Courier New" w:cs="Courier New"/>
-        </w:rPr>
-        <w:t xml:space="preserve"> </w:t>
-      </w:r>
-      <w:r>
-        <w:t xml:space="preserve">Background execution is done using ‘&amp;’.  For foreground execution, </w:t>
-      </w:r>
-      <w:r>
-        <w:t>the parent process wait</w:t>
-      </w:r>
-      <w:r>
-        <w:t>s,</w:t>
-      </w:r>
-      <w:r>
-        <w:t xml:space="preserve"> but </w:t>
-      </w:r>
-      <w:r>
-        <w:t xml:space="preserve">for background execution, the parent process does not.  Instead it adds it to a list of running background processes so that it can be </w:t>
-      </w:r>
-      <w:r>
-        <w:t xml:space="preserve">listed when ‘jobs’ is called. </w:t>
-      </w:r>
-      <w:r>
-        <w:t xml:space="preserve"> All jobs are child processes that are overseen by these parent forks. </w:t>
-      </w:r>
-    </w:p>
-    <w:p>
-      <w:pPr>
-        <w:widowControl w:val="0"/>
-        <w:numPr>
-          <w:ilvl w:val="0"/>
-          <w:numId w:val="2"/>
-        </w:numPr>
-        <w:tabs>
-          <w:tab w:val="left" w:pos="220"/>
-          <w:tab w:val="left" w:pos="720"/>
-        </w:tabs>
-        <w:autoSpaceDE w:val="0"/>
-        <w:autoSpaceDN w:val="0"/>
-        <w:adjustRightInd w:val="0"/>
-        <w:spacing w:after="320"/>
-        <w:ind w:hanging="720"/>
-        <w:rPr>
-          <w:rFonts w:ascii="Symbol" w:hAnsi="Symbol" w:cs="Symbol"/>
-        </w:rPr>
-      </w:pPr>
-      <w:r>
-        <w:t xml:space="preserve">Printing/reporting of background processes, (including the jobs command) (10) </w:t>
-      </w:r>
-    </w:p>
-    <w:p>
-      <w:pPr>
-        <w:widowControl w:val="0"/>
-        <w:numPr>
-          <w:ilvl w:val="1"/>
-          <w:numId w:val="2"/>
-        </w:numPr>
-        <w:tabs>
-          <w:tab w:val="left" w:pos="220"/>
-          <w:tab w:val="left" w:pos="720"/>
-        </w:tabs>
-        <w:autoSpaceDE w:val="0"/>
-        <w:autoSpaceDN w:val="0"/>
-        <w:adjustRightInd w:val="0"/>
-        <w:spacing w:after="320"/>
-        <w:ind w:left="720" w:hanging="360"/>
-        <w:rPr>
-          <w:rFonts w:ascii="Symbol" w:hAnsi="Symbol" w:cs="Symbol"/>
-        </w:rPr>
-      </w:pPr>
-      <w:proofErr w:type="gramStart"/>
-      <w:r>
-        <w:rPr>
-          <w:rFonts w:ascii="Courier New" w:hAnsi="Courier New" w:cs="Courier New"/>
-        </w:rPr>
-        <w:t>o</w:t>
-      </w:r>
-      <w:proofErr w:type="gramEnd"/>
-      <w:r>
-        <w:rPr>
-          <w:rFonts w:ascii="Courier New" w:hAnsi="Courier New" w:cs="Courier New"/>
-        </w:rPr>
-        <w:t xml:space="preserve"> </w:t>
-      </w:r>
       <w:r>
         <w:t>The list of background jobs is kept in a Job array</w:t>
       </w:r>
@@ -896,7 +799,6 @@
         <w:t xml:space="preserve"> to false so that the program knows it is not executing.  </w:t>
       </w:r>
       <w:r>
-        <w:lastRenderedPageBreak/>
         <w:t xml:space="preserve">When ‘jobs’ is called, the program </w:t>
       </w:r>
       <w:r>
@@ -924,6 +826,7 @@
         </w:rPr>
       </w:pPr>
       <w:r>
+        <w:lastRenderedPageBreak/>
         <w:t>Allow file redirection (&gt; and &lt;) (5)  </w:t>
       </w:r>
@@ -952,24 +855,18 @@
         <w:rPr>
           <w:rFonts w:ascii="Courier New" w:hAnsi="Courier New" w:cs="Courier New"/>
         </w:rPr>
-        <w:t xml:space="preserve">    </w:t>
+        <w:t xml:space="preserve">   </w:t>
+      </w:r>
+      <w:r>
+        <w:t xml:space="preserve">This is done by using </w:t>
       </w:r>
       <w:proofErr w:type="gramStart"/>
       <w:r>
-        <w:rPr>
-          <w:rFonts w:ascii="Courier New" w:hAnsi="Courier New" w:cs="Courier New"/>
-        </w:rPr>
-        <w:t>o</w:t>
+        <w:t>dup2(</w:t>
       </w:r>
       <w:proofErr w:type="gramEnd"/>
       <w:r>
-        <w:rPr>
-          <w:rFonts w:ascii="Courier New" w:hAnsi="Courier New" w:cs="Courier New"/>
-        </w:rPr>
-        <w:t xml:space="preserve"> </w:t>
-      </w:r>
-      <w:r>
-        <w:t xml:space="preserve">This is done by using dup2() to change file input/output to </w:t>
+        <w:t xml:space="preserve">) to change file input/output to </w:t>
       </w:r>
       <w:r>
         <w:rPr>
@@ -1077,18 +974,7 @@
         <w:t></w:t>
       </w:r>
       <w:r>
-        <w:rPr>
-          <w:rFonts w:ascii="Courier New" w:hAnsi="Courier New" w:cs="Courier New"/>
-        </w:rPr>
-        <w:t xml:space="preserve">o </w:t>
-      </w:r>
-      <w:proofErr w:type="gramStart"/>
-      <w:r>
-        <w:t>Same</w:t>
-      </w:r>
-      <w:proofErr w:type="gramEnd"/>
-      <w:r>
-        <w:t xml:space="preserve"> as multiple piping </w:t>
+        <w:t xml:space="preserve">Same as multiple piping </w:t>
       </w:r>
     </w:p>
     <w:p>
@@ -1131,20 +1017,6 @@
           <w:rFonts w:ascii="Symbol" w:hAnsi="Symbol" w:cs="Symbol"/>
         </w:rPr>
       </w:pPr>
-      <w:proofErr w:type="gramStart"/>
-      <w:r>
-        <w:rPr>
-          <w:rFonts w:ascii="Courier New" w:hAnsi="Courier New" w:cs="Courier New"/>
-        </w:rPr>
-        <w:t>o</w:t>
-      </w:r>
-      <w:proofErr w:type="gramEnd"/>
-      <w:r>
-        <w:rPr>
-          <w:rFonts w:ascii="Courier New" w:hAnsi="Courier New" w:cs="Courier New"/>
-        </w:rPr>
-        <w:t xml:space="preserve"> </w:t>
-      </w:r>
       <w:r>
         <w:t xml:space="preserve">Done by redirecting the file given to STD_IN after seeing the ‘quash’ command. </w:t>
       </w:r>
@@ -1188,20 +1060,6 @@
           <w:rFonts w:ascii="Times" w:hAnsi="Times" w:cs="Times"/>
         </w:rPr>
       </w:pPr>
-      <w:proofErr w:type="gramStart"/>
-      <w:r>
-        <w:rPr>
-          <w:rFonts w:ascii="Courier New" w:hAnsi="Courier New" w:cs="Courier New"/>
-        </w:rPr>
-        <w:t>o</w:t>
-      </w:r>
-      <w:proofErr w:type="gramEnd"/>
-      <w:r>
-        <w:rPr>
-          <w:rFonts w:ascii="Courier New" w:hAnsi="Courier New" w:cs="Courier New"/>
-        </w:rPr>
-        <w:t xml:space="preserve"> </w:t>
-      </w:r>
       <w:r>
         <w:t>When the ‘|’ token is seen the number of jobs is incremented to show the</w:t>
       </w:r>
@@ -1242,6 +1100,7 @@
           <w:rFonts w:ascii="Times" w:hAnsi="Times" w:cs="Times"/>
         </w:rPr>
       </w:pPr>
+      <w:proofErr w:type="gramStart"/>
       <w:r>
         <w:rPr>
           <w:rFonts w:ascii="Symbol" w:hAnsi="Symbol" w:cs="Symbol"/>
@@ -1249,7 +1108,11 @@
         <w:t></w:t>
       </w:r>
       <w:r>
-        <w:t>(Bo</w:t>
+        <w:t>(</w:t>
+      </w:r>
+      <w:proofErr w:type="gramEnd"/>
+      <w:r>
+        <w:t>Bo</w:t>
       </w:r>
       <w:r>
         <w:t>nus) Kill comman</w:t>
@@ -1273,20 +1136,6 @@
           <w:rFonts w:ascii="Times" w:hAnsi="Times" w:cs="Times"/>
         </w:rPr>
       </w:pPr>
-      <w:proofErr w:type="gramStart"/>
-      <w:r>
-        <w:rPr>
-          <w:rFonts w:ascii="Courier New" w:hAnsi="Courier New" w:cs="Courier New"/>
-        </w:rPr>
-        <w:t>o</w:t>
-      </w:r>
-      <w:proofErr w:type="gramEnd"/>
-      <w:r>
-        <w:rPr>
-          <w:rFonts w:ascii="Courier New" w:hAnsi="Courier New" w:cs="Courier New"/>
-        </w:rPr>
-        <w:t xml:space="preserve"> </w:t>
-      </w:r>
       <w:r>
         <w:t>The kill command was not executed.  It could have been by running through all background processes, checking their process ids and forcing them to exit if their process ids matched the input.</w:t>
       </w:r>
@@ -1394,13 +1243,23 @@
         <w:t>.</w:t>
       </w:r>
       <w:r>
-        <w:t xml:space="preserve"> Input and output redirect was tested using the test1.c file in combination with Input.txt and Output.txt</w:t>
+        <w:t xml:space="preserve"> Input and output redirect was tested using the </w:t>
+      </w:r>
+      <w:proofErr w:type="spellStart"/>
+      <w:r>
+        <w:t>FirstChar</w:t>
+      </w:r>
+      <w:r>
+        <w:t>.c</w:t>
+      </w:r>
+      <w:proofErr w:type="spellEnd"/>
+      <w:r>
+        <w:t xml:space="preserve"> file in combination with Input.txt and Output.txt</w:t>
       </w:r>
       <w:r>
         <w:t>.  Reading commands from files was done with ‘commands.txt’ which contained a list of quash commands.</w:t>
       </w:r>
     </w:p>
-    <w:p/>
     <w:sectPr>
       <w:pgSz w:w="12240" w:h="15840"/>
       <w:pgMar w:top="1440" w:right="1800" w:bottom="1440" w:left="1800" w:header="720" w:footer="720" w:gutter="0"/>
@@ -1412,7 +1271,7 @@
 </file>
 
 <file path=word/numbering.xml><?xml version="1.0" encoding="utf-8"?>
-<w:numbering xmlns:wpc="http://schemas.microsoft.com/office/word/2010/wordprocessingCanvas" xmlns:mc="http://schemas.openxmlformats.org/markup-compatibility/2006" xmlns:o="urn:schemas-microsoft-com:office:office" xmlns:r="http://schemas.openxmlformats.org/officeDocument/2006/relationships" xmlns:m="http://schemas.openxmlformats.org/officeDocument/2006/math" xmlns:v="urn:schemas-microsoft-com:vml" xmlns:wp14="http://schemas.microsoft.com/office/word/2010/wordprocessingDrawing" xmlns:wp="http://schemas.openxmlformats.org/drawingml/2006/wordprocessingDrawing" xmlns:w10="urn:schemas-microsoft-com:office:word" xmlns:w="http://schemas.openxmlformats.org/wordprocessingml/2006/main" xmlns:w14="http://schemas.microsoft.com/office/word/2010/wordml" xmlns:w15="http://schemas.microsoft.com/office/word/2012/wordml" xmlns:wpg="http://schemas.microsoft.com/office/word/2010/wordprocessingGroup" xmlns:wpi="http://schemas.microsoft.com/office/word/2010/wordprocessingInk" xmlns:wne="http://schemas.microsoft.com/office/word/2006/wordml" xmlns:wps="http://schemas.microsoft.com/office/word/2010/wordprocessingShape" mc:Ignorable="w14 w15 wp14">
+<w:numbering xmlns:wpc="http://schemas.microsoft.com/office/word/2010/wordprocessingCanvas" xmlns:mo="http://schemas.microsoft.com/office/mac/office/2008/main" xmlns:mc="http://schemas.openxmlformats.org/markup-compatibility/2006" xmlns:mv="urn:schemas-microsoft-com:mac:vml" xmlns:o="urn:schemas-microsoft-com:office:office" xmlns:r="http://schemas.openxmlformats.org/officeDocument/2006/relationships" xmlns:m="http://schemas.openxmlformats.org/officeDocument/2006/math" xmlns:v="urn:schemas-microsoft-com:vml" xmlns:wp14="http://schemas.microsoft.com/office/word/2010/wordprocessingDrawing" xmlns:wp="http://schemas.openxmlformats.org/drawingml/2006/wordprocessingDrawing" xmlns:w10="urn:schemas-microsoft-com:office:word" xmlns:w="http://schemas.openxmlformats.org/wordprocessingml/2006/main" xmlns:w14="http://schemas.microsoft.com/office/word/2010/wordml" xmlns:wpg="http://schemas.microsoft.com/office/word/2010/wordprocessingGroup" xmlns:wpi="http://schemas.microsoft.com/office/word/2010/wordprocessingInk" xmlns:wne="http://schemas.microsoft.com/office/word/2006/wordml" xmlns:wps="http://schemas.microsoft.com/office/word/2010/wordprocessingShape" mc:Ignorable="w14 wp14">
   <w:abstractNum w:abstractNumId="0">
     <w:nsid w:val="00000001"/>
     <w:multiLevelType w:val="hybridMultilevel"/>
@@ -2096,7 +1955,7 @@
 </file>
 
 <file path=word/styles.xml><?xml version="1.0" encoding="utf-8"?>
-<w:styles xmlns:mc="http://schemas.openxmlformats.org/markup-compatibility/2006" xmlns:r="http://schemas.openxmlformats.org/officeDocument/2006/relationships" xmlns:w="http://schemas.openxmlformats.org/wordprocessingml/2006/main" xmlns:w14="http://schemas.microsoft.com/office/word/2010/wordml" xmlns:w15="http://schemas.microsoft.com/office/word/2012/wordml" mc:Ignorable="w14 w15">
+<w:styles xmlns:mc="http://schemas.openxmlformats.org/markup-compatibility/2006" xmlns:r="http://schemas.openxmlformats.org/officeDocument/2006/relationships" xmlns:w="http://schemas.openxmlformats.org/wordprocessingml/2006/main" xmlns:w14="http://schemas.microsoft.com/office/word/2010/wordml" mc:Ignorable="w14">
   <w:docDefaults>
     <w:rPrDefault>
       <w:rPr>
@@ -2108,369 +1967,370 @@
     </w:rPrDefault>
     <w:pPrDefault/>
   </w:docDefaults>
-  <w:latentStyles w:defLockedState="0" w:defUIPriority="99" w:defSemiHidden="0" w:defUnhideWhenUsed="0" w:defQFormat="0" w:count="371">
-    <w:lsdException w:name="Normal" w:uiPriority="0" w:qFormat="1"/>
-    <w:lsdException w:name="heading 1" w:uiPriority="9" w:qFormat="1"/>
-    <w:lsdException w:name="heading 2" w:semiHidden="1" w:uiPriority="9" w:unhideWhenUsed="1" w:qFormat="1"/>
-    <w:lsdException w:name="heading 3" w:semiHidden="1" w:uiPriority="9" w:unhideWhenUsed="1" w:qFormat="1"/>
-    <w:lsdException w:name="heading 4" w:semiHidden="1" w:uiPriority="9" w:unhideWhenUsed="1" w:qFormat="1"/>
-    <w:lsdException w:name="heading 5" w:semiHidden="1" w:uiPriority="9" w:unhideWhenUsed="1" w:qFormat="1"/>
-    <w:lsdException w:name="heading 6" w:semiHidden="1" w:uiPriority="9" w:unhideWhenUsed="1" w:qFormat="1"/>
-    <w:lsdException w:name="heading 7" w:semiHidden="1" w:uiPriority="9" w:unhideWhenUsed="1" w:qFormat="1"/>
-    <w:lsdException w:name="heading 8" w:semiHidden="1" w:uiPriority="9" w:unhideWhenUsed="1" w:qFormat="1"/>
-    <w:lsdException w:name="heading 9" w:semiHidden="1" w:uiPriority="9" w:unhideWhenUsed="1" w:qFormat="1"/>
-    <w:lsdException w:name="index 1" w:semiHidden="1" w:unhideWhenUsed="1"/>
-    <w:lsdException w:name="index 2" w:semiHidden="1" w:unhideWhenUsed="1"/>
-    <w:lsdException w:name="index 3" w:semiHidden="1" w:unhideWhenUsed="1"/>
-    <w:lsdException w:name="index 4" w:semiHidden="1" w:unhideWhenUsed="1"/>
-    <w:lsdException w:name="index 5" w:semiHidden="1" w:unhideWhenUsed="1"/>
-    <w:lsdException w:name="index 6" w:semiHidden="1" w:unhideWhenUsed="1"/>
-    <w:lsdException w:name="index 7" w:semiHidden="1" w:unhideWhenUsed="1"/>
-    <w:lsdException w:name="index 8" w:semiHidden="1" w:unhideWhenUsed="1"/>
-    <w:lsdException w:name="index 9" w:semiHidden="1" w:unhideWhenUsed="1"/>
-    <w:lsdException w:name="toc 1" w:semiHidden="1" w:uiPriority="39" w:unhideWhenUsed="1"/>
-    <w:lsdException w:name="toc 2" w:semiHidden="1" w:uiPriority="39" w:unhideWhenUsed="1"/>
-    <w:lsdException w:name="toc 3" w:semiHidden="1" w:uiPriority="39" w:unhideWhenUsed="1"/>
-    <w:lsdException w:name="toc 4" w:semiHidden="1" w:uiPriority="39" w:unhideWhenUsed="1"/>
-    <w:lsdException w:name="toc 5" w:semiHidden="1" w:uiPriority="39" w:unhideWhenUsed="1"/>
-    <w:lsdException w:name="toc 6" w:semiHidden="1" w:uiPriority="39" w:unhideWhenUsed="1"/>
-    <w:lsdException w:name="toc 7" w:semiHidden="1" w:uiPriority="39" w:unhideWhenUsed="1"/>
-    <w:lsdException w:name="toc 8" w:semiHidden="1" w:uiPriority="39" w:unhideWhenUsed="1"/>
-    <w:lsdException w:name="toc 9" w:semiHidden="1" w:uiPriority="39" w:unhideWhenUsed="1"/>
-    <w:lsdException w:name="Normal Indent" w:semiHidden="1" w:unhideWhenUsed="1"/>
-    <w:lsdException w:name="footnote text" w:semiHidden="1" w:unhideWhenUsed="1"/>
-    <w:lsdException w:name="annotation text" w:semiHidden="1" w:unhideWhenUsed="1"/>
-    <w:lsdException w:name="header" w:semiHidden="1" w:unhideWhenUsed="1"/>
-    <w:lsdException w:name="footer" w:semiHidden="1" w:unhideWhenUsed="1"/>
-    <w:lsdException w:name="index heading" w:semiHidden="1" w:unhideWhenUsed="1"/>
-    <w:lsdException w:name="caption" w:semiHidden="1" w:uiPriority="35" w:unhideWhenUsed="1" w:qFormat="1"/>
-    <w:lsdException w:name="table of figures" w:semiHidden="1" w:unhideWhenUsed="1"/>
-    <w:lsdException w:name="envelope address" w:semiHidden="1" w:unhideWhenUsed="1"/>
-    <w:lsdException w:name="envelope return" w:semiHidden="1" w:unhideWhenUsed="1"/>
-    <w:lsdException w:name="footnote reference" w:semiHidden="1" w:unhideWhenUsed="1"/>
-    <w:lsdException w:name="annotation reference" w:semiHidden="1" w:unhideWhenUsed="1"/>
-    <w:lsdException w:name="line number" w:semiHidden="1" w:unhideWhenUsed="1"/>
-    <w:lsdException w:name="page number" w:semiHidden="1" w:unhideWhenUsed="1"/>
-    <w:lsdException w:name="endnote reference" w:semiHidden="1" w:unhideWhenUsed="1"/>
-    <w:lsdException w:name="endnote text" w:semiHidden="1" w:unhideWhenUsed="1"/>
-    <w:lsdException w:name="table of authorities" w:semiHidden="1" w:unhideWhenUsed="1"/>
-    <w:lsdException w:name="macro" w:semiHidden="1" w:unhideWhenUsed="1"/>
-    <w:lsdException w:name="toa heading" w:semiHidden="1" w:unhideWhenUsed="1"/>
-    <w:lsdException w:name="List" w:semiHidden="1" w:unhideWhenUsed="1"/>
-    <w:lsdException w:name="List Bullet" w:semiHidden="1" w:unhideWhenUsed="1"/>
-    <w:lsdException w:name="List Number" w:semiHidden="1" w:unhideWhenUsed="1"/>
-    <w:lsdException w:name="List 2" w:semiHidden="1" w:unhideWhenUsed="1"/>
-    <w:lsdException w:name="List 3" w:semiHidden="1" w:unhideWhenUsed="1"/>
-    <w:lsdException w:name="List 4" w:semiHidden="1" w:unhideWhenUsed="1"/>
-    <w:lsdException w:name="List 5" w:semiHidden="1" w:unhideWhenUsed="1"/>
-    <w:lsdException w:name="List Bullet 2" w:semiHidden="1" w:unhideWhenUsed="1"/>
-    <w:lsdException w:name="List Bullet 3" w:semiHidden="1" w:unhideWhenUsed="1"/>
-    <w:lsdException w:name="List Bullet 4" w:semiHidden="1" w:unhideWhenUsed="1"/>
-    <w:lsdException w:name="List Bullet 5" w:semiHidden="1" w:unhideWhenUsed="1"/>
-    <w:lsdException w:name="List Number 2" w:semiHidden="1" w:unhideWhenUsed="1"/>
-    <w:lsdException w:name="List Number 3" w:semiHidden="1" w:unhideWhenUsed="1"/>
-    <w:lsdException w:name="List Number 4" w:semiHidden="1" w:unhideWhenUsed="1"/>
-    <w:lsdException w:name="List Number 5" w:semiHidden="1" w:unhideWhenUsed="1"/>
-    <w:lsdException w:name="Title" w:uiPriority="10" w:qFormat="1"/>
-    <w:lsdException w:name="Closing" w:semiHidden="1" w:unhideWhenUsed="1"/>
-    <w:lsdException w:name="Signature" w:semiHidden="1" w:unhideWhenUsed="1"/>
-    <w:lsdException w:name="Default Paragraph Font" w:semiHidden="1" w:uiPriority="1" w:unhideWhenUsed="1"/>
-    <w:lsdException w:name="Body Text" w:semiHidden="1" w:unhideWhenUsed="1"/>
-    <w:lsdException w:name="Body Text Indent" w:semiHidden="1" w:unhideWhenUsed="1"/>
-    <w:lsdException w:name="List Continue" w:semiHidden="1" w:unhideWhenUsed="1"/>
-    <w:lsdException w:name="List Continue 2" w:semiHidden="1" w:unhideWhenUsed="1"/>
-    <w:lsdException w:name="List Continue 3" w:semiHidden="1" w:unhideWhenUsed="1"/>
-    <w:lsdException w:name="List Continue 4" w:semiHidden="1" w:unhideWhenUsed="1"/>
-    <w:lsdException w:name="List Continue 5" w:semiHidden="1" w:unhideWhenUsed="1"/>
-    <w:lsdException w:name="Message Header" w:semiHidden="1" w:unhideWhenUsed="1"/>
-    <w:lsdException w:name="Subtitle" w:uiPriority="11" w:qFormat="1"/>
-    <w:lsdException w:name="Salutation" w:semiHidden="1" w:unhideWhenUsed="1"/>
-    <w:lsdException w:name="Date" w:semiHidden="1" w:unhideWhenUsed="1"/>
-    <w:lsdException w:name="Body Text First Indent" w:semiHidden="1" w:unhideWhenUsed="1"/>
-    <w:lsdException w:name="Body Text First Indent 2" w:semiHidden="1" w:unhideWhenUsed="1"/>
-    <w:lsdException w:name="Note Heading" w:semiHidden="1" w:unhideWhenUsed="1"/>
-    <w:lsdException w:name="Body Text 2" w:semiHidden="1" w:unhideWhenUsed="1"/>
-    <w:lsdException w:name="Body Text 3" w:semiHidden="1" w:unhideWhenUsed="1"/>
-    <w:lsdException w:name="Body Text Indent 2" w:semiHidden="1" w:unhideWhenUsed="1"/>
-    <w:lsdException w:name="Body Text Indent 3" w:semiHidden="1" w:unhideWhenUsed="1"/>
-    <w:lsdException w:name="Block Text" w:semiHidden="1" w:unhideWhenUsed="1"/>
-    <w:lsdException w:name="Hyperlink" w:semiHidden="1" w:unhideWhenUsed="1"/>
-    <w:lsdException w:name="FollowedHyperlink" w:semiHidden="1" w:unhideWhenUsed="1"/>
-    <w:lsdException w:name="Strong" w:uiPriority="22" w:qFormat="1"/>
-    <w:lsdException w:name="Emphasis" w:uiPriority="20" w:qFormat="1"/>
-    <w:lsdException w:name="Document Map" w:semiHidden="1" w:unhideWhenUsed="1"/>
-    <w:lsdException w:name="Plain Text" w:semiHidden="1" w:unhideWhenUsed="1"/>
-    <w:lsdException w:name="E-mail Signature" w:semiHidden="1" w:unhideWhenUsed="1"/>
-    <w:lsdException w:name="HTML Top of Form" w:semiHidden="1" w:unhideWhenUsed="1"/>
-    <w:lsdException w:name="HTML Bottom of Form" w:semiHidden="1" w:unhideWhenUsed="1"/>
-    <w:lsdException w:name="Normal (Web)" w:semiHidden="1" w:unhideWhenUsed="1"/>
-    <w:lsdException w:name="HTML Acronym" w:semiHidden="1" w:unhideWhenUsed="1"/>
-    <w:lsdException w:name="HTML Address" w:semiHidden="1" w:unhideWhenUsed="1"/>
-    <w:lsdException w:name="HTML Cite" w:semiHidden="1" w:unhideWhenUsed="1"/>
-    <w:lsdException w:name="HTML Code" w:semiHidden="1" w:unhideWhenUsed="1"/>
-    <w:lsdException w:name="HTML Definition" w:semiHidden="1" w:unhideWhenUsed="1"/>
-    <w:lsdException w:name="HTML Keyboard" w:semiHidden="1" w:unhideWhenUsed="1"/>
-    <w:lsdException w:name="HTML Preformatted" w:semiHidden="1" w:unhideWhenUsed="1"/>
-    <w:lsdException w:name="HTML Sample" w:semiHidden="1" w:unhideWhenUsed="1"/>
-    <w:lsdException w:name="HTML Typewriter" w:semiHidden="1" w:unhideWhenUsed="1"/>
-    <w:lsdException w:name="HTML Variable" w:semiHidden="1" w:unhideWhenUsed="1"/>
-    <w:lsdException w:name="Normal Table" w:semiHidden="1" w:unhideWhenUsed="1"/>
-    <w:lsdException w:name="annotation subject" w:semiHidden="1" w:unhideWhenUsed="1"/>
-    <w:lsdException w:name="No List" w:semiHidden="1" w:unhideWhenUsed="1"/>
-    <w:lsdException w:name="Outline List 1" w:semiHidden="1" w:unhideWhenUsed="1"/>
-    <w:lsdException w:name="Outline List 2" w:semiHidden="1" w:unhideWhenUsed="1"/>
-    <w:lsdException w:name="Outline List 3" w:semiHidden="1" w:unhideWhenUsed="1"/>
-    <w:lsdException w:name="Table Simple 1" w:semiHidden="1" w:unhideWhenUsed="1"/>
-    <w:lsdException w:name="Table Simple 2" w:semiHidden="1" w:unhideWhenUsed="1"/>
-    <w:lsdException w:name="Table Simple 3" w:semiHidden="1" w:unhideWhenUsed="1"/>
-    <w:lsdException w:name="Table Classic 1" w:semiHidden="1" w:unhideWhenUsed="1"/>
-    <w:lsdException w:name="Table Classic 2" w:semiHidden="1" w:unhideWhenUsed="1"/>
-    <w:lsdException w:name="Table Classic 3" w:semiHidden="1" w:unhideWhenUsed="1"/>
-    <w:lsdException w:name="Table Classic 4" w:semiHidden="1" w:unhideWhenUsed="1"/>
-    <w:lsdException w:name="Table Colorful 1" w:semiHidden="1" w:unhideWhenUsed="1"/>
-    <w:lsdException w:name="Table Colorful 2" w:semiHidden="1" w:unhideWhenUsed="1"/>
-    <w:lsdException w:name="Table Colorful 3" w:semiHidden="1" w:unhideWhenUsed="1"/>
-    <w:lsdException w:name="Table Columns 1" w:semiHidden="1" w:unhideWhenUsed="1"/>
-    <w:lsdException w:name="Table Columns 2" w:semiHidden="1" w:unhideWhenUsed="1"/>
-    <w:lsdException w:name="Table Columns 3" w:semiHidden="1" w:unhideWhenUsed="1"/>
-    <w:lsdException w:name="Table Columns 4" w:semiHidden="1" w:unhideWhenUsed="1"/>
-    <w:lsdException w:name="Table Columns 5" w:semiHidden="1" w:unhideWhenUsed="1"/>
-    <w:lsdException w:name="Table Grid 1" w:semiHidden="1" w:unhideWhenUsed="1"/>
-    <w:lsdException w:name="Table Grid 2" w:semiHidden="1" w:unhideWhenUsed="1"/>
-    <w:lsdException w:name="Table Grid 3" w:semiHidden="1" w:unhideWhenUsed="1"/>
-    <w:lsdException w:name="Table Grid 4" w:semiHidden="1" w:unhideWhenUsed="1"/>
-    <w:lsdException w:name="Table Grid 5" w:semiHidden="1" w:unhideWhenUsed="1"/>
-    <w:lsdException w:name="Table Grid 6" w:semiHidden="1" w:unhideWhenUsed="1"/>
-    <w:lsdException w:name="Table Grid 7" w:semiHidden="1" w:unhideWhenUsed="1"/>
-    <w:lsdException w:name="Table Grid 8" w:semiHidden="1" w:unhideWhenUsed="1"/>
-    <w:lsdException w:name="Table List 1" w:semiHidden="1" w:unhideWhenUsed="1"/>
-    <w:lsdException w:name="Table List 2" w:semiHidden="1" w:unhideWhenUsed="1"/>
-    <w:lsdException w:name="Table List 3" w:semiHidden="1" w:unhideWhenUsed="1"/>
-    <w:lsdException w:name="Table List 4" w:semiHidden="1" w:unhideWhenUsed="1"/>
-    <w:lsdException w:name="Table List 5" w:semiHidden="1" w:unhideWhenUsed="1"/>
-    <w:lsdException w:name="Table List 6" w:semiHidden="1" w:unhideWhenUsed="1"/>
-    <w:lsdException w:name="Table List 7" w:semiHidden="1" w:unhideWhenUsed="1"/>
-    <w:lsdException w:name="Table List 8" w:semiHidden="1" w:unhideWhenUsed="1"/>
-    <w:lsdException w:name="Table 3D effects 1" w:semiHidden="1" w:unhideWhenUsed="1"/>
-    <w:lsdException w:name="Table 3D effects 2" w:semiHidden="1" w:unhideWhenUsed="1"/>
-    <w:lsdException w:name="Table 3D effects 3" w:semiHidden="1" w:unhideWhenUsed="1"/>
-    <w:lsdException w:name="Table Contemporary" w:semiHidden="1" w:unhideWhenUsed="1"/>
-    <w:lsdException w:name="Table Elegant" w:semiHidden="1" w:unhideWhenUsed="1"/>
-    <w:lsdException w:name="Table Professional" w:semiHidden="1" w:unhideWhenUsed="1"/>
-    <w:lsdException w:name="Table Subtle 1" w:semiHidden="1" w:unhideWhenUsed="1"/>
-    <w:lsdException w:name="Table Subtle 2" w:semiHidden="1" w:unhideWhenUsed="1"/>
-    <w:lsdException w:name="Table Web 1" w:semiHidden="1" w:unhideWhenUsed="1"/>
-    <w:lsdException w:name="Table Web 2" w:semiHidden="1" w:unhideWhenUsed="1"/>
-    <w:lsdException w:name="Table Web 3" w:semiHidden="1" w:unhideWhenUsed="1"/>
-    <w:lsdException w:name="Balloon Text" w:semiHidden="1" w:unhideWhenUsed="1"/>
-    <w:lsdException w:name="Table Grid" w:uiPriority="59"/>
-    <w:lsdException w:name="Table Theme" w:semiHidden="1" w:unhideWhenUsed="1"/>
-    <w:lsdException w:name="Placeholder Text" w:semiHidden="1"/>
-    <w:lsdException w:name="No Spacing" w:uiPriority="1" w:qFormat="1"/>
-    <w:lsdException w:name="Light Shading" w:uiPriority="60"/>
-    <w:lsdException w:name="Light List" w:uiPriority="61"/>
-    <w:lsdException w:name="Light Grid" w:uiPriority="62"/>
-    <w:lsdException w:name="Medium Shading 1" w:uiPriority="63"/>
-    <w:lsdException w:name="Medium Shading 2" w:uiPriority="64"/>
-    <w:lsdException w:name="Medium List 1" w:uiPriority="65"/>
-    <w:lsdException w:name="Medium List 2" w:uiPriority="66"/>
-    <w:lsdException w:name="Medium Grid 1" w:uiPriority="67"/>
-    <w:lsdException w:name="Medium Grid 2" w:uiPriority="68"/>
-    <w:lsdException w:name="Medium Grid 3" w:uiPriority="69"/>
-    <w:lsdException w:name="Dark List" w:uiPriority="70"/>
-    <w:lsdException w:name="Colorful Shading" w:uiPriority="71"/>
-    <w:lsdException w:name="Colorful List" w:uiPriority="72"/>
-    <w:lsdException w:name="Colorful Grid" w:uiPriority="73"/>
-    <w:lsdException w:name="Light Shading Accent 1" w:uiPriority="60"/>
-    <w:lsdException w:name="Light List Accent 1" w:uiPriority="61"/>
-    <w:lsdException w:name="Light Grid Accent 1" w:uiPriority="62"/>
-    <w:lsdException w:name="Medium Shading 1 Accent 1" w:uiPriority="63"/>
-    <w:lsdException w:name="Medium Shading 2 Accent 1" w:uiPriority="64"/>
-    <w:lsdException w:name="Medium List 1 Accent 1" w:uiPriority="65"/>
-    <w:lsdException w:name="Revision" w:semiHidden="1"/>
-    <w:lsdException w:name="List Paragraph" w:uiPriority="34" w:qFormat="1"/>
-    <w:lsdException w:name="Quote" w:uiPriority="29" w:qFormat="1"/>
-    <w:lsdException w:name="Intense Quote" w:uiPriority="30" w:qFormat="1"/>
-    <w:lsdException w:name="Medium List 2 Accent 1" w:uiPriority="66"/>
-    <w:lsdException w:name="Medium Grid 1 Accent 1" w:uiPriority="67"/>
-    <w:lsdException w:name="Medium Grid 2 Accent 1" w:uiPriority="68"/>
-    <w:lsdException w:name="Medium Grid 3 Accent 1" w:uiPriority="69"/>
-    <w:lsdException w:name="Dark List Accent 1" w:uiPriority="70"/>
-    <w:lsdException w:name="Colorful Shading Accent 1" w:uiPriority="71"/>
-    <w:lsdException w:name="Colorful List Accent 1" w:uiPriority="72"/>
-    <w:lsdException w:name="Colorful Grid Accent 1" w:uiPriority="73"/>
-    <w:lsdException w:name="Light Shading Accent 2" w:uiPriority="60"/>
-    <w:lsdException w:name="Light List Accent 2" w:uiPriority="61"/>
-    <w:lsdException w:name="Light Grid Accent 2" w:uiPriority="62"/>
-    <w:lsdException w:name="Medium Shading 1 Accent 2" w:uiPriority="63"/>
-    <w:lsdException w:name="Medium Shading 2 Accent 2" w:uiPriority="64"/>
-    <w:lsdException w:name="Medium List 1 Accent 2" w:uiPriority="65"/>
-    <w:lsdException w:name="Medium List 2 Accent 2" w:uiPriority="66"/>
-    <w:lsdException w:name="Medium Grid 1 Accent 2" w:uiPriority="67"/>
-    <w:lsdException w:name="Medium Grid 2 Accent 2" w:uiPriority="68"/>
-    <w:lsdException w:name="Medium Grid 3 Accent 2" w:uiPriority="69"/>
-    <w:lsdException w:name="Dark List Accent 2" w:uiPriority="70"/>
-    <w:lsdException w:name="Colorful Shading Accent 2" w:uiPriority="71"/>
-    <w:lsdException w:name="Colorful List Accent 2" w:uiPriority="72"/>
-    <w:lsdException w:name="Colorful Grid Accent 2" w:uiPriority="73"/>
-    <w:lsdException w:name="Light Shading Accent 3" w:uiPriority="60"/>
-    <w:lsdException w:name="Light List Accent 3" w:uiPriority="61"/>
-    <w:lsdException w:name="Light Grid Accent 3" w:uiPriority="62"/>
-    <w:lsdException w:name="Medium Shading 1 Accent 3" w:uiPriority="63"/>
-    <w:lsdException w:name="Medium Shading 2 Accent 3" w:uiPriority="64"/>
-    <w:lsdException w:name="Medium List 1 Accent 3" w:uiPriority="65"/>
-    <w:lsdException w:name="Medium List 2 Accent 3" w:uiPriority="66"/>
-    <w:lsdException w:name="Medium Grid 1 Accent 3" w:uiPriority="67"/>
-    <w:lsdException w:name="Medium Grid 2 Accent 3" w:uiPriority="68"/>
-    <w:lsdException w:name="Medium Grid 3 Accent 3" w:uiPriority="69"/>
-    <w:lsdException w:name="Dark List Accent 3" w:uiPriority="70"/>
-    <w:lsdException w:name="Colorful Shading Accent 3" w:uiPriority="71"/>
-    <w:lsdException w:name="Colorful List Accent 3" w:uiPriority="72"/>
-    <w:lsdException w:name="Colorful Grid Accent 3" w:uiPriority="73"/>
-    <w:lsdException w:name="Light Shading Accent 4" w:uiPriority="60"/>
-    <w:lsdException w:name="Light List Accent 4" w:uiPriority="61"/>
-    <w:lsdException w:name="Light Grid Accent 4" w:uiPriority="62"/>
-    <w:lsdException w:name="Medium Shading 1 Accent 4" w:uiPriority="63"/>
-    <w:lsdException w:name="Medium Shading 2 Accent 4" w:uiPriority="64"/>
-    <w:lsdException w:name="Medium List 1 Accent 4" w:uiPriority="65"/>
-    <w:lsdException w:name="Medium List 2 Accent 4" w:uiPriority="66"/>
-    <w:lsdException w:name="Medium Grid 1 Accent 4" w:uiPriority="67"/>
-    <w:lsdException w:name="Medium Grid 2 Accent 4" w:uiPriority="68"/>
-    <w:lsdException w:name="Medium Grid 3 Accent 4" w:uiPriority="69"/>
-    <w:lsdException w:name="Dark List Accent 4" w:uiPriority="70"/>
-    <w:lsdException w:name="Colorful Shading Accent 4" w:uiPriority="71"/>
-    <w:lsdException w:name="Colorful List Accent 4" w:uiPriority="72"/>
-    <w:lsdException w:name="Colorful Grid Accent 4" w:uiPriority="73"/>
-    <w:lsdException w:name="Light Shading Accent 5" w:uiPriority="60"/>
-    <w:lsdException w:name="Light List Accent 5" w:uiPriority="61"/>
-    <w:lsdException w:name="Light Grid Accent 5" w:uiPriority="62"/>
-    <w:lsdException w:name="Medium Shading 1 Accent 5" w:uiPriority="63"/>
-    <w:lsdException w:name="Medium Shading 2 Accent 5" w:uiPriority="64"/>
-    <w:lsdException w:name="Medium List 1 Accent 5" w:uiPriority="65"/>
-    <w:lsdException w:name="Medium List 2 Accent 5" w:uiPriority="66"/>
-    <w:lsdException w:name="Medium Grid 1 Accent 5" w:uiPriority="67"/>
-    <w:lsdException w:name="Medium Grid 2 Accent 5" w:uiPriority="68"/>
-    <w:lsdException w:name="Medium Grid 3 Accent 5" w:uiPriority="69"/>
-    <w:lsdException w:name="Dark List Accent 5" w:uiPriority="70"/>
-    <w:lsdException w:name="Colorful Shading Accent 5" w:uiPriority="71"/>
-    <w:lsdException w:name="Colorful List Accent 5" w:uiPriority="72"/>
-    <w:lsdException w:name="Colorful Grid Accent 5" w:uiPriority="73"/>
-    <w:lsdException w:name="Light Shading Accent 6" w:uiPriority="60"/>
-    <w:lsdException w:name="Light List Accent 6" w:uiPriority="61"/>
-    <w:lsdException w:name="Light Grid Accent 6" w:uiPriority="62"/>
-    <w:lsdException w:name="Medium Shading 1 Accent 6" w:uiPriority="63"/>
-    <w:lsdException w:name="Medium Shading 2 Accent 6" w:uiPriority="64"/>
-    <w:lsdException w:name="Medium List 1 Accent 6" w:uiPriority="65"/>
-    <w:lsdException w:name="Medium List 2 Accent 6" w:uiPriority="66"/>
-    <w:lsdException w:name="Medium Grid 1 Accent 6" w:uiPriority="67"/>
-    <w:lsdException w:name="Medium Grid 2 Accent 6" w:uiPriority="68"/>
-    <w:lsdException w:name="Medium Grid 3 Accent 6" w:uiPriority="69"/>
-    <w:lsdException w:name="Dark List Accent 6" w:uiPriority="70"/>
-    <w:lsdException w:name="Colorful Shading Accent 6" w:uiPriority="71"/>
-    <w:lsdException w:name="Colorful List Accent 6" w:uiPriority="72"/>
-    <w:lsdException w:name="Colorful Grid Accent 6" w:uiPriority="73"/>
-    <w:lsdException w:name="Subtle Emphasis" w:uiPriority="19" w:qFormat="1"/>
-    <w:lsdException w:name="Intense Emphasis" w:uiPriority="21" w:qFormat="1"/>
-    <w:lsdException w:name="Subtle Reference" w:uiPriority="31" w:qFormat="1"/>
-    <w:lsdException w:name="Intense Reference" w:uiPriority="32" w:qFormat="1"/>
-    <w:lsdException w:name="Book Title" w:uiPriority="33" w:qFormat="1"/>
-    <w:lsdException w:name="Bibliography" w:semiHidden="1" w:uiPriority="37" w:unhideWhenUsed="1"/>
-    <w:lsdException w:name="TOC Heading" w:semiHidden="1" w:uiPriority="39" w:unhideWhenUsed="1" w:qFormat="1"/>
-    <w:lsdException w:name="Grid Table 4" w:uiPriority="49"/>
-    <w:lsdException w:name="Grid Table 5 Dark" w:uiPriority="50"/>
-    <w:lsdException w:name="Grid Table 6 Colorful" w:uiPriority="51"/>
-    <w:lsdException w:name="Grid Table 7 Colorful" w:uiPriority="52"/>
-    <w:lsdException w:name="Grid Table 1 Light Accent 1" w:uiPriority="46"/>
-    <w:lsdException w:name="Grid Table 2 Accent 1" w:uiPriority="47"/>
-    <w:lsdException w:name="Grid Table 3 Accent 1" w:uiPriority="48"/>
-    <w:lsdException w:name="Grid Table 4 Accent 1" w:uiPriority="49"/>
-    <w:lsdException w:name="Grid Table 5 Dark Accent 1" w:uiPriority="50"/>
-    <w:lsdException w:name="Grid Table 6 Colorful Accent 1" w:uiPriority="51"/>
-    <w:lsdException w:name="Grid Table 7 Colorful Accent 1" w:uiPriority="52"/>
-    <w:lsdException w:name="Grid Table 1 Light Accent 2" w:uiPriority="46"/>
-    <w:lsdException w:name="Grid Table 2 Accent 2" w:uiPriority="47"/>
-    <w:lsdException w:name="Grid Table 3 Accent 2" w:uiPriority="48"/>
-    <w:lsdException w:name="Grid Table 4 Accent 2" w:uiPriority="49"/>
-    <w:lsdException w:name="Grid Table 5 Dark Accent 2" w:uiPriority="50"/>
-    <w:lsdException w:name="Grid Table 6 Colorful Accent 2" w:uiPriority="51"/>
-    <w:lsdException w:name="Grid Table 7 Colorful Accent 2" w:uiPriority="52"/>
-    <w:lsdException w:name="Grid Table 1 Light Accent 3" w:uiPriority="46"/>
-    <w:lsdException w:name="Grid Table 2 Accent 3" w:uiPriority="47"/>
-    <w:lsdException w:name="Grid Table 3 Accent 3" w:uiPriority="48"/>
-    <w:lsdException w:name="Grid Table 4 Accent 3" w:uiPriority="49"/>
-    <w:lsdException w:name="Grid Table 5 Dark Accent 3" w:uiPriority="50"/>
-    <w:lsdException w:name="Grid Table 6 Colorful Accent 3" w:uiPriority="51"/>
-    <w:lsdException w:name="Grid Table 7 Colorful Accent 3" w:uiPriority="52"/>
-    <w:lsdException w:name="Grid Table 1 Light Accent 4" w:uiPriority="46"/>
-    <w:lsdException w:name="Grid Table 2 Accent 4" w:uiPriority="47"/>
-    <w:lsdException w:name="Grid Table 3 Accent 4" w:uiPriority="48"/>
-    <w:lsdException w:name="Grid Table 4 Accent 4" w:uiPriority="49"/>
-    <w:lsdException w:name="Grid Table 5 Dark Accent 4" w:uiPriority="50"/>
-    <w:lsdException w:name="Grid Table 6 Colorful Accent 4" w:uiPriority="51"/>
-    <w:lsdException w:name="Grid Table 7 Colorful Accent 4" w:uiPriority="52"/>
-    <w:lsdException w:name="Grid Table 1 Light Accent 5" w:uiPriority="46"/>
-    <w:lsdException w:name="Grid Table 2 Accent 5" w:uiPriority="47"/>
-    <w:lsdException w:name="Grid Table 3 Accent 5" w:uiPriority="48"/>
-    <w:lsdException w:name="Grid Table 4 Accent 5" w:uiPriority="49"/>
-    <w:lsdException w:name="Grid Table 5 Dark Accent 5" w:uiPriority="50"/>
-    <w:lsdException w:name="Grid Table 6 Colorful Accent 5" w:uiPriority="51"/>
-    <w:lsdException w:name="Grid Table 7 Colorful Accent 5" w:uiPriority="52"/>
-    <w:lsdException w:name="Grid Table 1 Light Accent 6" w:uiPriority="46"/>
-    <w:lsdException w:name="Grid Table 2 Accent 6" w:uiPriority="47"/>
-    <w:lsdException w:name="Grid Table 3 Accent 6" w:uiPriority="48"/>
-    <w:lsdException w:name="Grid Table 4 Accent 6" w:uiPriority="49"/>
-    <w:lsdException w:name="Grid Table 5 Dark Accent 6" w:uiPriority="50"/>
-    <w:lsdException w:name="Grid Table 6 Colorful Accent 6" w:uiPriority="51"/>
-    <w:lsdException w:name="Grid Table 7 Colorful Accent 6" w:uiPriority="52"/>
-    <w:lsdException w:name="List Table 1 Light" w:uiPriority="46"/>
-    <w:lsdException w:name="List Table 2" w:uiPriority="47"/>
-    <w:lsdException w:name="List Table 3" w:uiPriority="48"/>
-    <w:lsdException w:name="List Table 4" w:uiPriority="49"/>
-    <w:lsdException w:name="List Table 5 Dark" w:uiPriority="50"/>
-    <w:lsdException w:name="List Table 6 Colorful" w:uiPriority="51"/>
-    <w:lsdException w:name="List Table 7 Colorful" w:uiPriority="52"/>
-    <w:lsdException w:name="List Table 1 Light Accent 1" w:uiPriority="46"/>
-    <w:lsdException w:name="List Table 2 Accent 1" w:uiPriority="47"/>
-    <w:lsdException w:name="List Table 3 Accent 1" w:uiPriority="48"/>
-    <w:lsdException w:name="List Table 4 Accent 1" w:uiPriority="49"/>
-    <w:lsdException w:name="List Table 5 Dark Accent 1" w:uiPriority="50"/>
-    <w:lsdException w:name="List Table 6 Colorful Accent 1" w:uiPriority="51"/>
-    <w:lsdException w:name="List Table 7 Colorful Accent 1" w:uiPriority="52"/>
-    <w:lsdException w:name="List Table 1 Light Accent 2" w:uiPriority="46"/>
-    <w:lsdException w:name="List Table 2 Accent 2" w:uiPriority="47"/>
-    <w:lsdException w:name="List Table 3 Accent 2" w:uiPriority="48"/>
-    <w:lsdException w:name="List Table 4 Accent 2" w:uiPriority="49"/>
-    <w:lsdException w:name="List Table 5 Dark Accent 2" w:uiPriority="50"/>
-    <w:lsdException w:name="List Table 6 Colorful Accent 2" w:uiPriority="51"/>
-    <w:lsdException w:name="List Table 7 Colorful Accent 2" w:uiPriority="52"/>
-    <w:lsdException w:name="List Table 1 Light Accent 3" w:uiPriority="46"/>
-    <w:lsdException w:name="List Table 2 Accent 3" w:uiPriority="47"/>
-    <w:lsdException w:name="List Table 3 Accent 3" w:uiPriority="48"/>
-    <w:lsdException w:name="List Table 4 Accent 3" w:uiPriority="49"/>
-    <w:lsdException w:name="List Table 5 Dark Accent 3" w:uiPriority="50"/>
-    <w:lsdException w:name="List Table 6 Colorful Accent 3" w:uiPriority="51"/>
-    <w:lsdException w:name="List Table 7 Colorful Accent 3" w:uiPriority="52"/>
-    <w:lsdException w:name="List Table 1 Light Accent 4" w:uiPriority="46"/>
-    <w:lsdException w:name="List Table 2 Accent 4" w:uiPriority="47"/>
-    <w:lsdException w:name="List Table 3 Accent 4" w:uiPriority="48"/>
-    <w:lsdException w:name="List Table 4 Accent 4" w:uiPriority="49"/>
-    <w:lsdException w:name="List Table 5 Dark Accent 4" w:uiPriority="50"/>
-    <w:lsdException w:name="List Table 6 Colorful Accent 4" w:uiPriority="51"/>
-    <w:lsdException w:name="List Table 7 Colorful Accent 4" w:uiPriority="52"/>
-    <w:lsdException w:name="List Table 1 Light Accent 5" w:uiPriority="46"/>
-    <w:lsdException w:name="List Table 2 Accent 5" w:uiPriority="47"/>
-    <w:lsdException w:name="List Table 3 Accent 5" w:uiPriority="48"/>
-    <w:lsdException w:name="List Table 4 Accent 5" w:uiPriority="49"/>
-    <w:lsdException w:name="List Table 5 Dark Accent 5" w:uiPriority="50"/>
-    <w:lsdException w:name="List Table 6 Colorful Accent 5" w:uiPriority="51"/>
-    <w:lsdException w:name="List Table 7 Colorful Accent 5" w:uiPriority="52"/>
-    <w:lsdException w:name="List Table 1 Light Accent 6" w:uiPriority="46"/>
-    <w:lsdException w:name="List Table 2 Accent 6" w:uiPriority="47"/>
-    <w:lsdException w:name="List Table 3 Accent 6" w:uiPriority="48"/>
-    <w:lsdException w:name="List Table 4 Accent 6" w:uiPriority="49"/>
-    <w:lsdException w:name="List Table 5 Dark Accent 6" w:uiPriority="50"/>
-    <w:lsdException w:name="List Table 6 Colorful Accent 6" w:uiPriority="51"/>
-    <w:lsdException w:name="List Table 7 Colorful Accent 6" w:uiPriority="52"/>
+  <w:latentStyles w:defLockedState="0" w:defUIPriority="99" w:defSemiHidden="1" w:defUnhideWhenUsed="1" w:defQFormat="0" w:count="276">
+    <w:lsdException w:name="Normal" w:semiHidden="0" w:uiPriority="0" w:unhideWhenUsed="0" w:qFormat="1"/>
+    <w:lsdException w:name="heading 1" w:semiHidden="0" w:uiPriority="9" w:unhideWhenUsed="0" w:qFormat="1"/>
+    <w:lsdException w:name="heading 2" w:uiPriority="9" w:qFormat="1"/>
+    <w:lsdException w:name="heading 3" w:uiPriority="9" w:qFormat="1"/>
+    <w:lsdException w:name="heading 4" w:uiPriority="9" w:qFormat="1"/>
+    <w:lsdException w:name="heading 5" w:uiPriority="9" w:qFormat="1"/>
+    <w:lsdException w:name="heading 6" w:uiPriority="9" w:qFormat="1"/>
+    <w:lsdException w:name="heading 7" w:uiPriority="9" w:qFormat="1"/>
+    <w:lsdException w:name="heading 8" w:uiPriority="9" w:qFormat="1"/>
+    <w:lsdException w:name="heading 9" w:uiPriority="9" w:qFormat="1"/>
+    <w:lsdException w:name="toc 1" w:uiPriority="39"/>
+    <w:lsdException w:name="toc 2" w:uiPriority="39"/>
+    <w:lsdException w:name="toc 3" w:uiPriority="39"/>
+    <w:lsdException w:name="toc 4" w:uiPriority="39"/>
+    <w:lsdException w:name="toc 5" w:uiPriority="39"/>
+    <w:lsdException w:name="toc 6" w:uiPriority="39"/>
+    <w:lsdException w:name="toc 7" w:uiPriority="39"/>
+    <w:lsdException w:name="toc 8" w:uiPriority="39"/>
+    <w:lsdException w:name="toc 9" w:uiPriority="39"/>
+    <w:lsdException w:name="caption" w:uiPriority="35" w:qFormat="1"/>
+    <w:lsdException w:name="Title" w:semiHidden="0" w:uiPriority="10" w:unhideWhenUsed="0" w:qFormat="1"/>
+    <w:lsdException w:name="Default Paragraph Font" w:uiPriority="1"/>
+    <w:lsdException w:name="Subtitle" w:semiHidden="0" w:uiPriority="11" w:unhideWhenUsed="0" w:qFormat="1"/>
+    <w:lsdException w:name="Strong" w:semiHidden="0" w:uiPriority="22" w:unhideWhenUsed="0" w:qFormat="1"/>
+    <w:lsdException w:name="Emphasis" w:semiHidden="0" w:uiPriority="20" w:unhideWhenUsed="0" w:qFormat="1"/>
+    <w:lsdException w:name="Table Grid" w:semiHidden="0" w:uiPriority="59" w:unhideWhenUsed="0"/>
+    <w:lsdException w:name="Note Level 1" w:semiHidden="0" w:unhideWhenUsed="0"/>
+    <w:lsdException w:name="Note Level 2" w:semiHidden="0" w:unhideWhenUsed="0"/>
+    <w:lsdException w:name="Note Level 3" w:semiHidden="0" w:unhideWhenUsed="0"/>
+    <w:lsdException w:name="Note Level 4" w:semiHidden="0" w:unhideWhenUsed="0"/>
+    <w:lsdException w:name="Note Level 5" w:semiHidden="0" w:unhideWhenUsed="0"/>
+    <w:lsdException w:name="Note Level 6" w:semiHidden="0" w:unhideWhenUsed="0"/>
+    <w:lsdException w:name="Note Level 7" w:semiHidden="0" w:unhideWhenUsed="0"/>
+    <w:lsdException w:name="Note Level 8" w:semiHidden="0" w:unhideWhenUsed="0"/>
+    <w:lsdException w:name="Note Level 9" w:semiHidden="0" w:unhideWhenUsed="0"/>
+    <w:lsdException w:name="Placeholder Text" w:unhideWhenUsed="0"/>
+    <w:lsdException w:name="No Spacing" w:semiHidden="0" w:uiPriority="1" w:unhideWhenUsed="0" w:qFormat="1"/>
+    <w:lsdException w:name="Light Shading" w:semiHidden="0" w:uiPriority="60" w:unhideWhenUsed="0"/>
+    <w:lsdException w:name="Light List" w:semiHidden="0" w:uiPriority="61" w:unhideWhenUsed="0"/>
+    <w:lsdException w:name="Light Grid" w:semiHidden="0" w:uiPriority="62" w:unhideWhenUsed="0"/>
+    <w:lsdException w:name="Medium Shading 1" w:semiHidden="0" w:uiPriority="63" w:unhideWhenUsed="0"/>
+    <w:lsdException w:name="Medium Shading 2" w:semiHidden="0" w:uiPriority="64" w:unhideWhenUsed="0"/>
+    <w:lsdException w:name="Medium List 1" w:semiHidden="0" w:uiPriority="65" w:unhideWhenUsed="0"/>
+    <w:lsdException w:name="Medium List 2" w:semiHidden="0" w:uiPriority="66" w:unhideWhenUsed="0"/>
+    <w:lsdException w:name="Medium Grid 1" w:semiHidden="0" w:uiPriority="67" w:unhideWhenUsed="0"/>
+    <w:lsdException w:name="Medium Grid 2" w:semiHidden="0" w:uiPriority="68" w:unhideWhenUsed="0"/>
+    <w:lsdException w:name="Medium Grid 3" w:semiHidden="0" w:uiPriority="69" w:unhideWhenUsed="0"/>
+    <w:lsdException w:name="Dark List" w:semiHidden="0" w:uiPriority="70" w:unhideWhenUsed="0"/>
+    <w:lsdException w:name="Colorful Shading" w:semiHidden="0" w:uiPriority="71" w:unhideWhenUsed="0"/>
+    <w:lsdException w:name="Colorful List" w:semiHidden="0" w:uiPriority="72" w:unhideWhenUsed="0"/>
+    <w:lsdException w:name="Colorful Grid" w:semiHidden="0" w:uiPriority="73" w:unhideWhenUsed="0"/>
+    <w:lsdException w:name="Light Shading Accent 1" w:semiHidden="0" w:uiPriority="60" w:unhideWhenUsed="0"/>
+    <w:lsdException w:name="Light List Accent 1" w:semiHidden="0" w:uiPriority="61" w:unhideWhenUsed="0"/>
+    <w:lsdException w:name="Light Grid Accent 1" w:semiHidden="0" w:uiPriority="62" w:unhideWhenUsed="0"/>
+    <w:lsdException w:name="Medium Shading 1 Accent 1" w:semiHidden="0" w:uiPriority="63" w:unhideWhenUsed="0"/>
+    <w:lsdException w:name="Medium Shading 2 Accent 1" w:semiHidden="0" w:uiPriority="64" w:unhideWhenUsed="0"/>
+    <w:lsdException w:name="Medium List 1 Accent 1" w:semiHidden="0" w:uiPriority="65" w:unhideWhenUsed="0"/>
+    <w:lsdException w:name="Revision" w:unhideWhenUsed="0"/>
+    <w:lsdException w:name="List Paragraph" w:semiHidden="0" w:uiPriority="34" w:unhideWhenUsed="0" w:qFormat="1"/>
+    <w:lsdException w:name="Quote" w:semiHidden="0" w:uiPriority="29" w:unhideWhenUsed="0" w:qFormat="1"/>
+    <w:lsdException w:name="Intense Quote" w:semiHidden="0" w:uiPriority="30" w:unhideWhenUsed="0" w:qFormat="1"/>
+    <w:lsdException w:name="Medium List 2 Accent 1" w:semiHidden="0" w:uiPriority="66" w:unhideWhenUsed="0"/>
+    <w:lsdException w:name="Medium Grid 1 Accent 1" w:semiHidden="0" w:uiPriority="67" w:unhideWhenUsed="0"/>
+    <w:lsdException w:name="Medium Grid 2 Accent 1" w:semiHidden="0" w:uiPriority="68" w:unhideWhenUsed="0"/>
+    <w:lsdException w:name="Medium Grid 3 Accent 1" w:semiHidden="0" w:uiPriority="69" w:unhideWhenUsed="0"/>
+    <w:lsdException w:name="Dark List Accent 1" w:semiHidden="0" w:uiPriority="70" w:unhideWhenUsed="0"/>
+    <w:lsdException w:name="Colorful Shading Accent 1" w:semiHidden="0" w:uiPriority="71" w:unhideWhenUsed="0"/>
+    <w:lsdException w:name="Colorful List Accent 1" w:semiHidden="0" w:uiPriority="72" w:unhideWhenUsed="0"/>
+    <w:lsdException w:name="Colorful Grid Accent 1" w:semiHidden="0" w:uiPriority="73" w:unhideWhenUsed="0"/>
+    <w:lsdException w:name="Light Shading Accent 2" w:semiHidden="0" w:uiPriority="60" w:unhideWhenUsed="0"/>
+    <w:lsdException w:name="Light List Accent 2" w:semiHidden="0" w:uiPriority="61" w:unhideWhenUsed="0"/>
+    <w:lsdException w:name="Light Grid Accent 2" w:semiHidden="0" w:uiPriority="62" w:unhideWhenUsed="0"/>
+    <w:lsdException w:name="Medium Shading 1 Accent 2" w:semiHidden="0" w:uiPriority="63" w:unhideWhenUsed="0"/>
+    <w:lsdException w:name="Medium Shading 2 Accent 2" w:semiHidden="0" w:uiPriority="64" w:unhideWhenUsed="0"/>
+    <w:lsdException w:name="Medium List 1 Accent 2" w:semiHidden="0" w:uiPriority="65" w:unhideWhenUsed="0"/>
+    <w:lsdException w:name="Medium List 2 Accent 2" w:semiHidden="0" w:uiPriority="66" w:unhideWhenUsed="0"/>
+    <w:lsdException w:name="Medium Grid 1 Accent 2" w:semiHidden="0" w:uiPriority="67" w:unhideWhenUsed="0"/>
+    <w:lsdException w:name="Medium Grid 2 Accent 2" w:semiHidden="0" w:uiPriority="68" w:unhideWhenUsed="0"/>
+    <w:lsdException w:name="Medium Grid 3 Accent 2" w:semiHidden="0" w:uiPriority="69" w:unhideWhenUsed="0"/>
+    <w:lsdException w:name="Dark List Accent 2" w:semiHidden="0" w:uiPriority="70" w:unhideWhenUsed="0"/>
+    <w:lsdException w:name="Colorful Shading Accent 2" w:semiHidden="0" w:uiPriority="71" w:unhideWhenUsed="0"/>
+    <w:lsdException w:name="Colorful List Accent 2" w:semiHidden="0" w:uiPriority="72" w:unhideWhenUsed="0"/>
+    <w:lsdException w:name="Colorful Grid Accent 2" w:semiHidden="0" w:uiPriority="73" w:unhideWhenUsed="0"/>
+    <w:lsdException w:name="Light Shading Accent 3" w:semiHidden="0" w:uiPriority="60" w:unhideWhenUsed="0"/>
+    <w:lsdException w:name="Light List Accent 3" w:semiHidden="0" w:uiPriority="61" w:unhideWhenUsed="0"/>
+    <w:lsdException w:name="Light Grid Accent 3" w:semiHidden="0" w:uiPriority="62" w:unhideWhenUsed="0"/>
+    <w:lsdException w:name="Medium Shading 1 Accent 3" w:semiHidden="0" w:uiPriority="63" w:unhideWhenUsed="0"/>
+    <w:lsdException w:name="Medium Shading 2 Accent 3" w:semiHidden="0" w:uiPriority="64" w:unhideWhenUsed="0"/>
+    <w:lsdException w:name="Medium List 1 Accent 3" w:semiHidden="0" w:uiPriority="65" w:unhideWhenUsed="0"/>
+    <w:lsdException w:name="Medium List 2 Accent 3" w:semiHidden="0" w:uiPriority="66" w:unhideWhenUsed="0"/>
+    <w:lsdException w:name="Medium Grid 1 Accent 3" w:semiHidden="0" w:uiPriority="67" w:unhideWhenUsed="0"/>
+    <w:lsdException w:name="Medium Grid 2 Accent 3" w:semiHidden="0" w:uiPriority="68" w:unhideWhenUsed="0"/>
+    <w:lsdException w:name="Medium Grid 3 Accent 3" w:semiHidden="0" w:uiPriority="69" w:unhideWhenUsed="0"/>
+    <w:lsdException w:name="Dark List Accent 3" w:semiHidden="0" w:uiPriority="70" w:unhideWhenUsed="0"/>
+    <w:lsdException w:name="Colorful Shading Accent 3" w:semiHidden="0" w:uiPriority="71" w:unhideWhenUsed="0"/>
+    <w:lsdException w:name="Colorful List Accent 3" w:semiHidden="0" w:uiPriority="72" w:unhideWhenUsed="0"/>
+    <w:lsdException w:name="Colorful Grid Accent 3" w:semiHidden="0" w:uiPriority="73" w:unhideWhenUsed="0"/>
+    <w:lsdException w:name="Light Shading Accent 4" w:semiHidden="0" w:uiPriority="60" w:unhideWhenUsed="0"/>
+    <w:lsdException w:name="Light List Accent 4" w:semiHidden="0" w:uiPriority="61" w:unhideWhenUsed="0"/>
+    <w:lsdException w:name="Light Grid Accent 4" w:semiHidden="0" w:uiPriority="62" w:unhideWhenUsed="0"/>
+    <w:lsdException w:name="Medium Shading 1 Accent 4" w:semiHidden="0" w:uiPriority="63" w:unhideWhenUsed="0"/>
+    <w:lsdException w:name="Medium Shading 2 Accent 4" w:semiHidden="0" w:uiPriority="64" w:unhideWhenUsed="0"/>
+    <w:lsdException w:name="Medium List 1 Accent 4" w:semiHidden="0" w:uiPriority="65" w:unhideWhenUsed="0"/>
+    <w:lsdException w:name="Medium List 2 Accent 4" w:semiHidden="0" w:uiPriority="66" w:unhideWhenUsed="0"/>
+    <w:lsdException w:name="Medium Grid 1 Accent 4" w:semiHidden="0" w:uiPriority="67" w:unhideWhenUsed="0"/>
+    <w:lsdException w:name="Medium Grid 2 Accent 4" w:semiHidden="0" w:uiPriority="68" w:unhideWhenUsed="0"/>
+    <w:lsdException w:name="Medium Grid 3 Accent 4" w:semiHidden="0" w:uiPriority="69" w:unhideWhenUsed="0"/>
+    <w:lsdException w:name="Dark List Accent 4" w:semiHidden="0" w:uiPriority="70" w:unhideWhenUsed="0"/>
+    <w:lsdException w:name="Colorful Shading Accent 4" w:semiHidden="0" w:uiPriority="71" w:unhideWhenUsed="0"/>
+    <w:lsdException w:name="Colorful List Accent 4" w:semiHidden="0" w:uiPriority="72" w:unhideWhenUsed="0"/>
+    <w:lsdException w:name="Colorful Grid Accent 4" w:semiHidden="0" w:uiPriority="73" w:unhideWhenUsed="0"/>
+    <w:lsdException w:name="Light Shading Accent 5" w:semiHidden="0" w:uiPriority="60" w:unhideWhenUsed="0"/>
+    <w:lsdException w:name="Light List Accent 5" w:semiHidden="0" w:uiPriority="61" w:unhideWhenUsed="0"/>
+    <w:lsdException w:name="Light Grid Accent 5" w:semiHidden="0" w:uiPriority="62" w:unhideWhenUsed="0"/>
+    <w:lsdException w:name="Medium Shading 1 Accent 5" w:semiHidden="0" w:uiPriority="63" w:unhideWhenUsed="0"/>
+    <w:lsdException w:name="Medium Shading 2 Accent 5" w:semiHidden="0" w:uiPriority="64" w:unhideWhenUsed="0"/>
+    <w:lsdException w:name="Medium List 1 Accent 5" w:semiHidden="0" w:uiPriority="65" w:unhideWhenUsed="0"/>
+    <w:lsdException w:name="Medium List 2 Accent 5" w:semiHidden="0" w:uiPriority="66" w:unhideWhenUsed="0"/>
+    <w:lsdException w:name="Medium Grid 1 Accent 5" w:semiHidden="0" w:uiPriority="67" w:unhideWhenUsed="0"/>
+    <w:lsdException w:name="Medium Grid 2 Accent 5" w:semiHidden="0" w:uiPriority="68" w:unhideWhenUsed="0"/>
+    <w:lsdException w:name="Medium Grid 3 Accent 5" w:semiHidden="0" w:uiPriority="69" w:unhideWhenUsed="0"/>
+    <w:lsdException w:name="Dark List Accent 5" w:semiHidden="0" w:uiPriority="70" w:unhideWhenUsed="0"/>
+    <w:lsdException w:name="Colorful Shading Accent 5" w:semiHidden="0" w:uiPriority="71" w:unhideWhenUsed="0"/>
+    <w:lsdException w:name="Colorful List Accent 5" w:semiHidden="0" w:uiPriority="72" w:unhideWhenUsed="0"/>
+    <w:lsdException w:name="Colorful Grid Accent 5" w:semiHidden="0" w:uiPriority="73" w:unhideWhenUsed="0"/>
+    <w:lsdException w:name="Light Shading Accent 6" w:semiHidden="0" w:uiPriority="60" w:unhideWhenUsed="0"/>
+    <w:lsdException w:name="Light List Accent 6" w:semiHidden="0" w:uiPriority="61" w:unhideWhenUsed="0"/>
+    <w:lsdException w:name="Light Grid Accent 6" w:semiHidden="0" w:uiPriority="62" w:unhideWhenUsed="0"/>
+    <w:lsdException w:name="Medium Shading 1 Accent 6" w:semiHidden="0" w:uiPriority="63" w:unhideWhenUsed="0"/>
+    <w:lsdException w:name="Medium Shading 2 Accent 6" w:semiHidden="0" w:uiPriority="64" w:unhideWhenUsed="0"/>
+    <w:lsdException w:name="Medium List 1 Accent 6" w:semiHidden="0" w:uiPriority="65" w:unhideWhenUsed="0"/>
+    <w:lsdException w:name="Medium List 2 Accent 6" w:semiHidden="0" w:uiPriority="66" w:unhideWhenUsed="0"/>
+    <w:lsdException w:name="Medium Grid 1 Accent 6" w:semiHidden="0" w:uiPriority="67" w:unhideWhenUsed="0"/>
+    <w:lsdException w:name="Medium Grid 2 Accent 6" w:semiHidden="0" w:uiPriority="68" w:unhideWhenUsed="0"/>
+    <w:lsdException w:name="Medium Grid 3 Accent 6" w:semiHidden="0" w:uiPriority="69" w:unhideWhenUsed="0"/>
+    <w:lsdException w:name="Dark List Accent 6" w:semiHidden="0" w:uiPriority="70" w:unhideWhenUsed="0"/>
+    <w:lsdException w:name="Colorful Shading Accent 6" w:semiHidden="0" w:uiPriority="71" w:unhideWhenUsed="0"/>
+    <w:lsdException w:name="Colorful List Accent 6" w:semiHidden="0" w:uiPriority="72" w:unhideWhenUsed="0"/>
+    <w:lsdException w:name="Colorful Grid Accent 6" w:semiHidden="0" w:uiPriority="73" w:unhideWhenUsed="0"/>
+    <w:lsdException w:name="Subtle Emphasis" w:semiHidden="0" w:uiPriority="19" w:unhideWhenUsed="0" w:qFormat="1"/>
+    <w:lsdException w:name="Intense Emphasis" w:semiHidden="0" w:uiPriority="21" w:unhideWhenUsed="0" w:qFormat="1"/>
+    <w:lsdException w:name="Subtle Reference" w:semiHidden="0" w:uiPriority="31" w:unhideWhenUsed="0" w:qFormat="1"/>
+    <w:lsdException w:name="Intense Reference" w:semiHidden="0" w:uiPriority="32" w:unhideWhenUsed="0" w:qFormat="1"/>
+    <w:lsdException w:name="Book Title" w:semiHidden="0" w:uiPriority="33" w:unhideWhenUsed="0" w:qFormat="1"/>
+    <w:lsdException w:name="Bibliography" w:uiPriority="37"/>
+    <w:lsdException w:name="TOC Heading" w:uiPriority="39" w:qFormat="1"/>
+  </w:latentStyles>
+  <w:style w:type="paragraph" w:default="1" w:styleId="Normal">
+    <w:name w:val="Normal"/>
+    <w:qFormat/>
+    <w:rsid w:val="0083380F"/>
+  </w:style>
+  <w:style w:type="character" w:default="1" w:styleId="DefaultParagraphFont">
+    <w:name w:val="Default Paragraph Font"/>
+    <w:uiPriority w:val="1"/>
+    <w:semiHidden/>
+    <w:unhideWhenUsed/>
+  </w:style>
+  <w:style w:type="table" w:default="1" w:styleId="TableNormal">
+    <w:name w:val="Normal Table"/>
+    <w:uiPriority w:val="99"/>
+    <w:semiHidden/>
+    <w:unhideWhenUsed/>
+    <w:tblPr>
+      <w:tblInd w:w="0" w:type="dxa"/>
+      <w:tblCellMar>
+        <w:top w:w="0" w:type="dxa"/>
+        <w:left w:w="108" w:type="dxa"/>
+        <w:bottom w:w="0" w:type="dxa"/>
+        <w:right w:w="108" w:type="dxa"/>
+      </w:tblCellMar>
+    </w:tblPr>
+  </w:style>
+  <w:style w:type="numbering" w:default="1" w:styleId="NoList">
+    <w:name w:val="No List"/>
+    <w:uiPriority w:val="99"/>
+    <w:semiHidden/>
+    <w:unhideWhenUsed/>
+  </w:style>
+  <w:style w:type="numbering" w:customStyle="1" w:styleId="Style1">
+    <w:name w:val="Style1"/>
+    <w:uiPriority w:val="99"/>
+    <w:rsid w:val="00803472"/>
+    <w:pPr>
+      <w:numPr>
+        <w:numId w:val="1"/>
+      </w:numPr>
+    </w:pPr>
+  </w:style>
+  <w:style w:type="paragraph" w:styleId="ListParagraph">
+    <w:name w:val="List Paragraph"/>
+    <w:basedOn w:val="Normal"/>
+    <w:uiPriority w:val="34"/>
+    <w:qFormat/>
+    <w:rsid w:val="006D50F3"/>
+    <w:pPr>
+      <w:ind w:left="720"/>
+      <w:contextualSpacing/>
+    </w:pPr>
+  </w:style>
+</w:styles>
+</file>
+
+<file path=word/stylesWithEffects.xml><?xml version="1.0" encoding="utf-8"?>
+<w:styles xmlns:wpc="http://schemas.microsoft.com/office/word/2010/wordprocessingCanvas" xmlns:mo="http://schemas.microsoft.com/office/mac/office/2008/main" xmlns:mc="http://schemas.openxmlformats.org/markup-compatibility/2006" xmlns:mv="urn:schemas-microsoft-com:mac:vml" xmlns:o="urn:schemas-microsoft-com:office:office" xmlns:r="http://schemas.openxmlformats.org/officeDocument/2006/relationships" xmlns:m="http://schemas.openxmlformats.org/officeDocument/2006/math" xmlns:v="urn:schemas-microsoft-com:vml" xmlns:wp14="http://schemas.microsoft.com/office/word/2010/wordprocessingDrawing" xmlns:wp="http://schemas.openxmlformats.org/drawingml/2006/wordprocessingDrawing" xmlns:w10="urn:schemas-microsoft-com:office:word" xmlns:w="http://schemas.openxmlformats.org/wordprocessingml/2006/main" xmlns:w14="http://schemas.microsoft.com/office/word/2010/wordml" xmlns:wpg="http://schemas.microsoft.com/office/word/2010/wordprocessingGroup" xmlns:wpi="http://schemas.microsoft.com/office/word/2010/wordprocessingInk" xmlns:wne="http://schemas.microsoft.com/office/word/2006/wordml" xmlns:wps="http://schemas.microsoft.com/office/word/2010/wordprocessingShape" mc:Ignorable="w14 wp14">
+  <w:docDefaults>
+    <w:rPrDefault>
+      <w:rPr>
+        <w:rFonts w:ascii="Times New Roman" w:eastAsiaTheme="minorEastAsia" w:hAnsi="Times New Roman" w:cs="Times New Roman"/>
+        <w:sz w:val="24"/>
+        <w:szCs w:val="24"/>
+        <w:lang w:val="en-US" w:eastAsia="ja-JP" w:bidi="ar-SA"/>
+      </w:rPr>
+    </w:rPrDefault>
+    <w:pPrDefault/>
+  </w:docDefaults>
+  <w:latentStyles w:defLockedState="0" w:defUIPriority="99" w:defSemiHidden="1" w:defUnhideWhenUsed="1" w:defQFormat="0" w:count="276">
+    <w:lsdException w:name="Normal" w:semiHidden="0" w:uiPriority="0" w:unhideWhenUsed="0" w:qFormat="1"/>
+    <w:lsdException w:name="heading 1" w:semiHidden="0" w:uiPriority="9" w:unhideWhenUsed="0" w:qFormat="1"/>
+    <w:lsdException w:name="heading 2" w:uiPriority="9" w:qFormat="1"/>
+    <w:lsdException w:name="heading 3" w:uiPriority="9" w:qFormat="1"/>
+    <w:lsdException w:name="heading 4" w:uiPriority="9" w:qFormat="1"/>
+    <w:lsdException w:name="heading 5" w:uiPriority="9" w:qFormat="1"/>
+    <w:lsdException w:name="heading 6" w:uiPriority="9" w:qFormat="1"/>
+    <w:lsdException w:name="heading 7" w:uiPriority="9" w:qFormat="1"/>
+    <w:lsdException w:name="heading 8" w:uiPriority="9" w:qFormat="1"/>
+    <w:lsdException w:name="heading 9" w:uiPriority="9" w:qFormat="1"/>
+    <w:lsdException w:name="toc 1" w:uiPriority="39"/>
+    <w:lsdException w:name="toc 2" w:uiPriority="39"/>
+    <w:lsdException w:name="toc 3" w:uiPriority="39"/>
+    <w:lsdException w:name="toc 4" w:uiPriority="39"/>
+    <w:lsdException w:name="toc 5" w:uiPriority="39"/>
+    <w:lsdException w:name="toc 6" w:uiPriority="39"/>
+    <w:lsdException w:name="toc 7" w:uiPriority="39"/>
+    <w:lsdException w:name="toc 8" w:uiPriority="39"/>
+    <w:lsdException w:name="toc 9" w:uiPriority="39"/>
+    <w:lsdException w:name="caption" w:uiPriority="35" w:qFormat="1"/>
+    <w:lsdException w:name="Title" w:semiHidden="0" w:uiPriority="10" w:unhideWhenUsed="0" w:qFormat="1"/>
+    <w:lsdException w:name="Default Paragraph Font" w:uiPriority="1"/>
+    <w:lsdException w:name="Subtitle" w:semiHidden="0" w:uiPriority="11" w:unhideWhenUsed="0" w:qFormat="1"/>
+    <w:lsdException w:name="Strong" w:semiHidden="0" w:uiPriority="22" w:unhideWhenUsed="0" w:qFormat="1"/>
+    <w:lsdException w:name="Emphasis" w:semiHidden="0" w:uiPriority="20" w:unhideWhenUsed="0" w:qFormat="1"/>
+    <w:lsdException w:name="Table Grid" w:semiHidden="0" w:uiPriority="59" w:unhideWhenUsed="0"/>
+    <w:lsdException w:name="Note Level 1" w:semiHidden="0" w:unhideWhenUsed="0"/>
+    <w:lsdException w:name="Note Level 2" w:semiHidden="0" w:unhideWhenUsed="0"/>
+    <w:lsdException w:name="Note Level 3" w:semiHidden="0" w:unhideWhenUsed="0"/>
+    <w:lsdException w:name="Note Level 4" w:semiHidden="0" w:unhideWhenUsed="0"/>
+    <w:lsdException w:name="Note Level 5" w:semiHidden="0" w:unhideWhenUsed="0"/>
+    <w:lsdException w:name="Note Level 6" w:semiHidden="0" w:unhideWhenUsed="0"/>
+    <w:lsdException w:name="Note Level 7" w:semiHidden="0" w:unhideWhenUsed="0"/>
+    <w:lsdException w:name="Note Level 8" w:semiHidden="0" w:unhideWhenUsed="0"/>
+    <w:lsdException w:name="Note Level 9" w:semiHidden="0" w:unhideWhenUsed="0"/>
+    <w:lsdException w:name="Placeholder Text" w:unhideWhenUsed="0"/>
+    <w:lsdException w:name="No Spacing" w:semiHidden="0" w:uiPriority="1" w:unhideWhenUsed="0" w:qFormat="1"/>
+    <w:lsdException w:name="Light Shading" w:semiHidden="0" w:uiPriority="60" w:unhideWhenUsed="0"/>
+    <w:lsdException w:name="Light List" w:semiHidden="0" w:uiPriority="61" w:unhideWhenUsed="0"/>
+    <w:lsdException w:name="Light Grid" w:semiHidden="0" w:uiPriority="62" w:unhideWhenUsed="0"/>
+    <w:lsdException w:name="Medium Shading 1" w:semiHidden="0" w:uiPriority="63" w:unhideWhenUsed="0"/>
+    <w:lsdException w:name="Medium Shading 2" w:semiHidden="0" w:uiPriority="64" w:unhideWhenUsed="0"/>
+    <w:lsdException w:name="Medium List 1" w:semiHidden="0" w:uiPriority="65" w:unhideWhenUsed="0"/>
+    <w:lsdException w:name="Medium List 2" w:semiHidden="0" w:uiPriority="66" w:unhideWhenUsed="0"/>
+    <w:lsdException w:name="Medium Grid 1" w:semiHidden="0" w:uiPriority="67" w:unhideWhenUsed="0"/>
+    <w:lsdException w:name="Medium Grid 2" w:semiHidden="0" w:uiPriority="68" w:unhideWhenUsed="0"/>
+    <w:lsdException w:name="Medium Grid 3" w:semiHidden="0" w:uiPriority="69" w:unhideWhenUsed="0"/>
+    <w:lsdException w:name="Dark List" w:semiHidden="0" w:uiPriority="70" w:unhideWhenUsed="0"/>
+    <w:lsdException w:name="Colorful Shading" w:semiHidden="0" w:uiPriority="71" w:unhideWhenUsed="0"/>
+    <w:lsdException w:name="Colorful List" w:semiHidden="0" w:uiPriority="72" w:unhideWhenUsed="0"/>
+    <w:lsdException w:name="Colorful Grid" w:semiHidden="0" w:uiPriority="73" w:unhideWhenUsed="0"/>
+    <w:lsdException w:name="Light Shading Accent 1" w:semiHidden="0" w:uiPriority="60" w:unhideWhenUsed="0"/>
+    <w:lsdException w:name="Light List Accent 1" w:semiHidden="0" w:uiPriority="61" w:unhideWhenUsed="0"/>
+    <w:lsdException w:name="Light Grid Accent 1" w:semiHidden="0" w:uiPriority="62" w:unhideWhenUsed="0"/>
+    <w:lsdException w:name="Medium Shading 1 Accent 1" w:semiHidden="0" w:uiPriority="63" w:unhideWhenUsed="0"/>
+    <w:lsdException w:name="Medium Shading 2 Accent 1" w:semiHidden="0" w:uiPriority="64" w:unhideWhenUsed="0"/>
+    <w:lsdException w:name="Medium List 1 Accent 1" w:semiHidden="0" w:uiPriority="65" w:unhideWhenUsed="0"/>
+    <w:lsdException w:name="Revision" w:unhideWhenUsed="0"/>
+    <w:lsdException w:name="List Paragraph" w:semiHidden="0" w:uiPriority="34" w:unhideWhenUsed="0" w:qFormat="1"/>
+    <w:lsdException w:name="Quote" w:semiHidden="0" w:uiPriority="29" w:unhideWhenUsed="0" w:qFormat="1"/>
+    <w:lsdException w:name="Intense Quote" w:semiHidden="0" w:uiPriority="30" w:unhideWhenUsed="0" w:qFormat="1"/>
+    <w:lsdException w:name="Medium List 2 Accent 1" w:semiHidden="0" w:uiPriority="66" w:unhideWhenUsed="0"/>
+    <w:lsdException w:name="Medium Grid 1 Accent 1" w:semiHidden="0" w:uiPriority="67" w:unhideWhenUsed="0"/>
+    <w:lsdException w:name="Medium Grid 2 Accent 1" w:semiHidden="0" w:uiPriority="68" w:unhideWhenUsed="0"/>
+    <w:lsdException w:name="Medium Grid 3 Accent 1" w:semiHidden="0" w:uiPriority="69" w:unhideWhenUsed="0"/>
+    <w:lsdException w:name="Dark List Accent 1" w:semiHidden="0" w:uiPriority="70" w:unhideWhenUsed="0"/>
+    <w:lsdException w:name="Colorful Shading Accent 1" w:semiHidden="0" w:uiPriority="71" w:unhideWhenUsed="0"/>
+    <w:lsdException w:name="Colorful List Accent 1" w:semiHidden="0" w:uiPriority="72" w:unhideWhenUsed="0"/>
+    <w:lsdException w:name="Colorful Grid Accent 1" w:semiHidden="0" w:uiPriority="73" w:unhideWhenUsed="0"/>
+    <w:lsdException w:name="Light Shading Accent 2" w:semiHidden="0" w:uiPriority="60" w:unhideWhenUsed="0"/>
+    <w:lsdException w:name="Light List Accent 2" w:semiHidden="0" w:uiPriority="61" w:unhideWhenUsed="0"/>
+    <w:lsdException w:name="Light Grid Accent 2" w:semiHidden="0" w:uiPriority="62" w:unhideWhenUsed="0"/>
+    <w:lsdException w:name="Medium Shading 1 Accent 2" w:semiHidden="0" w:uiPriority="63" w:unhideWhenUsed="0"/>
+    <w:lsdException w:name="Medium Shading 2 Accent 2" w:semiHidden="0" w:uiPriority="64" w:unhideWhenUsed="0"/>
+    <w:lsdException w:name="Medium List 1 Accent 2" w:semiHidden="0" w:uiPriority="65" w:unhideWhenUsed="0"/>
+    <w:lsdException w:name="Medium List 2 Accent 2" w:semiHidden="0" w:uiPriority="66" w:unhideWhenUsed="0"/>
+    <w:lsdException w:name="Medium Grid 1 Accent 2" w:semiHidden="0" w:uiPriority="67" w:unhideWhenUsed="0"/>
+    <w:lsdException w:name="Medium Grid 2 Accent 2" w:semiHidden="0" w:uiPriority="68" w:unhideWhenUsed="0"/>
+    <w:lsdException w:name="Medium Grid 3 Accent 2" w:semiHidden="0" w:uiPriority="69" w:unhideWhenUsed="0"/>
+    <w:lsdException w:name="Dark List Accent 2" w:semiHidden="0" w:uiPriority="70" w:unhideWhenUsed="0"/>
+    <w:lsdException w:name="Colorful Shading Accent 2" w:semiHidden="0" w:uiPriority="71" w:unhideWhenUsed="0"/>
+    <w:lsdException w:name="Colorful List Accent 2" w:semiHidden="0" w:uiPriority="72" w:unhideWhenUsed="0"/>
+    <w:lsdException w:name="Colorful Grid Accent 2" w:semiHidden="0" w:uiPriority="73" w:unhideWhenUsed="0"/>
+    <w:lsdException w:name="Light Shading Accent 3" w:semiHidden="0" w:uiPriority="60" w:unhideWhenUsed="0"/>
+    <w:lsdException w:name="Light List Accent 3" w:semiHidden="0" w:uiPriority="61" w:unhideWhenUsed="0"/>
+    <w:lsdException w:name="Light Grid Accent 3" w:semiHidden="0" w:uiPriority="62" w:unhideWhenUsed="0"/>
+    <w:lsdException w:name="Medium Shading 1 Accent 3" w:semiHidden="0" w:uiPriority="63" w:unhideWhenUsed="0"/>
+    <w:lsdException w:name="Medium Shading 2 Accent 3" w:semiHidden="0" w:uiPriority="64" w:unhideWhenUsed="0"/>
+    <w:lsdException w:name="Medium List 1 Accent 3" w:semiHidden="0" w:uiPriority="65" w:unhideWhenUsed="0"/>
+    <w:lsdException w:name="Medium List 2 Accent 3" w:semiHidden="0" w:uiPriority="66" w:unhideWhenUsed="0"/>
+    <w:lsdException w:name="Medium Grid 1 Accent 3" w:semiHidden="0" w:uiPriority="67" w:unhideWhenUsed="0"/>
+    <w:lsdException w:name="Medium Grid 2 Accent 3" w:semiHidden="0" w:uiPriority="68" w:unhideWhenUsed="0"/>
+    <w:lsdException w:name="Medium Grid 3 Accent 3" w:semiHidden="0" w:uiPriority="69" w:unhideWhenUsed="0"/>
+    <w:lsdException w:name="Dark List Accent 3" w:semiHidden="0" w:uiPriority="70" w:unhideWhenUsed="0"/>
+    <w:lsdException w:name="Colorful Shading Accent 3" w:semiHidden="0" w:uiPriority="71" w:unhideWhenUsed="0"/>
+    <w:lsdException w:name="Colorful List Accent 3" w:semiHidden="0" w:uiPriority="72" w:unhideWhenUsed="0"/>
+    <w:lsdException w:name="Colorful Grid Accent 3" w:semiHidden="0" w:uiPriority="73" w:unhideWhenUsed="0"/>
+    <w:lsdException w:name="Light Shading Accent 4" w:semiHidden="0" w:uiPriority="60" w:unhideWhenUsed="0"/>
+    <w:lsdException w:name="Light List Accent 4" w:semiHidden="0" w:uiPriority="61" w:unhideWhenUsed="0"/>
+    <w:lsdException w:name="Light Grid Accent 4" w:semiHidden="0" w:uiPriority="62" w:unhideWhenUsed="0"/>
+    <w:lsdException w:name="Medium Shading 1 Accent 4" w:semiHidden="0" w:uiPriority="63" w:unhideWhenUsed="0"/>
+    <w:lsdException w:name="Medium Shading 2 Accent 4" w:semiHidden="0" w:uiPriority="64" w:unhideWhenUsed="0"/>
+    <w:lsdException w:name="Medium List 1 Accent 4" w:semiHidden="0" w:uiPriority="65" w:unhideWhenUsed="0"/>
+    <w:lsdException w:name="Medium List 2 Accent 4" w:semiHidden="0" w:uiPriority="66" w:unhideWhenUsed="0"/>
+    <w:lsdException w:name="Medium Grid 1 Accent 4" w:semiHidden="0" w:uiPriority="67" w:unhideWhenUsed="0"/>
+    <w:lsdException w:name="Medium Grid 2 Accent 4" w:semiHidden="0" w:uiPriority="68" w:unhideWhenUsed="0"/>
+    <w:lsdException w:name="Medium Grid 3 Accent 4" w:semiHidden="0" w:uiPriority="69" w:unhideWhenUsed="0"/>
+    <w:lsdException w:name="Dark List Accent 4" w:semiHidden="0" w:uiPriority="70" w:unhideWhenUsed="0"/>
+    <w:lsdException w:name="Colorful Shading Accent 4" w:semiHidden="0" w:uiPriority="71" w:unhideWhenUsed="0"/>
+    <w:lsdException w:name="Colorful List Accent 4" w:semiHidden="0" w:uiPriority="72" w:unhideWhenUsed="0"/>
+    <w:lsdException w:name="Colorful Grid Accent 4" w:semiHidden="0" w:uiPriority="73" w:unhideWhenUsed="0"/>
+    <w:lsdException w:name="Light Shading Accent 5" w:semiHidden="0" w:uiPriority="60" w:unhideWhenUsed="0"/>
+    <w:lsdException w:name="Light List Accent 5" w:semiHidden="0" w:uiPriority="61" w:unhideWhenUsed="0"/>
+    <w:lsdException w:name="Light Grid Accent 5" w:semiHidden="0" w:uiPriority="62" w:unhideWhenUsed="0"/>
+    <w:lsdException w:name="Medium Shading 1 Accent 5" w:semiHidden="0" w:uiPriority="63" w:unhideWhenUsed="0"/>
+    <w:lsdException w:name="Medium Shading 2 Accent 5" w:semiHidden="0" w:uiPriority="64" w:unhideWhenUsed="0"/>
+    <w:lsdException w:name="Medium List 1 Accent 5" w:semiHidden="0" w:uiPriority="65" w:unhideWhenUsed="0"/>
+    <w:lsdException w:name="Medium List 2 Accent 5" w:semiHidden="0" w:uiPriority="66" w:unhideWhenUsed="0"/>
+    <w:lsdException w:name="Medium Grid 1 Accent 5" w:semiHidden="0" w:uiPriority="67" w:unhideWhenUsed="0"/>
+    <w:lsdException w:name="Medium Grid 2 Accent 5" w:semiHidden="0" w:uiPriority="68" w:unhideWhenUsed="0"/>
+    <w:lsdException w:name="Medium Grid 3 Accent 5" w:semiHidden="0" w:uiPriority="69" w:unhideWhenUsed="0"/>
+    <w:lsdException w:name="Dark List Accent 5" w:semiHidden="0" w:uiPriority="70" w:unhideWhenUsed="0"/>
+    <w:lsdException w:name="Colorful Shading Accent 5" w:semiHidden="0" w:uiPriority="71" w:unhideWhenUsed="0"/>
+    <w:lsdException w:name="Colorful List Accent 5" w:semiHidden="0" w:uiPriority="72" w:unhideWhenUsed="0"/>
+    <w:lsdException w:name="Colorful Grid Accent 5" w:semiHidden="0" w:uiPriority="73" w:unhideWhenUsed="0"/>
+    <w:lsdException w:name="Light Shading Accent 6" w:semiHidden="0" w:uiPriority="60" w:unhideWhenUsed="0"/>
+    <w:lsdException w:name="Light List Accent 6" w:semiHidden="0" w:uiPriority="61" w:unhideWhenUsed="0"/>
+    <w:lsdException w:name="Light Grid Accent 6" w:semiHidden="0" w:uiPriority="62" w:unhideWhenUsed="0"/>
+    <w:lsdException w:name="Medium Shading 1 Accent 6" w:semiHidden="0" w:uiPriority="63" w:unhideWhenUsed="0"/>
+    <w:lsdException w:name="Medium Shading 2 Accent 6" w:semiHidden="0" w:uiPriority="64" w:unhideWhenUsed="0"/>
+    <w:lsdException w:name="Medium List 1 Accent 6" w:semiHidden="0" w:uiPriority="65" w:unhideWhenUsed="0"/>
+    <w:lsdException w:name="Medium List 2 Accent 6" w:semiHidden="0" w:uiPriority="66" w:unhideWhenUsed="0"/>
+    <w:lsdException w:name="Medium Grid 1 Accent 6" w:semiHidden="0" w:uiPriority="67" w:unhideWhenUsed="0"/>
+    <w:lsdException w:name="Medium Grid 2 Accent 6" w:semiHidden="0" w:uiPriority="68" w:unhideWhenUsed="0"/>
+    <w:lsdException w:name="Medium Grid 3 Accent 6" w:semiHidden="0" w:uiPriority="69" w:unhideWhenUsed="0"/>
+    <w:lsdException w:name="Dark List Accent 6" w:semiHidden="0" w:uiPriority="70" w:unhideWhenUsed="0"/>
+    <w:lsdException w:name="Colorful Shading Accent 6" w:semiHidden="0" w:uiPriority="71" w:unhideWhenUsed="0"/>
+    <w:lsdException w:name="Colorful List Accent 6" w:semiHidden="0" w:uiPriority="72" w:unhideWhenUsed="0"/>
+    <w:lsdException w:name="Colorful Grid Accent 6" w:semiHidden="0" w:uiPriority="73" w:unhideWhenUsed="0"/>
+    <w:lsdException w:name="Subtle Emphasis" w:semiHidden="0" w:uiPriority="19" w:unhideWhenUsed="0" w:qFormat="1"/>
+    <w:lsdException w:name="Intense Emphasis" w:semiHidden="0" w:uiPriority="21" w:unhideWhenUsed="0" w:qFormat="1"/>
+    <w:lsdException w:name="Subtle Reference" w:semiHidden="0" w:uiPriority="31" w:unhideWhenUsed="0" w:qFormat="1"/>
+    <w:lsdException w:name="Intense Reference" w:semiHidden="0" w:uiPriority="32" w:unhideWhenUsed="0" w:qFormat="1"/>
+    <w:lsdException w:name="Book Title" w:semiHidden="0" w:uiPriority="33" w:unhideWhenUsed="0" w:qFormat="1"/>
+    <w:lsdException w:name="Bibliography" w:uiPriority="37"/>
+    <w:lsdException w:name="TOC Heading" w:uiPriority="39" w:qFormat="1"/>
   </w:latentStyles>
   <w:style w:type="paragraph" w:default="1" w:styleId="Normal">
     <w:name w:val="Normal"/>

</xml_diff>